<commit_message>
more alterations to begining code
</commit_message>
<xml_diff>
--- a/Design Pattern Decision Document.docx
+++ b/Design Pattern Decision Document.docx
@@ -2,6 +2,8 @@
 <file path=word/document.xml><?xml version="1.0" encoding="utf-8"?>
 <w:document xmlns:wpc="http://schemas.microsoft.com/office/word/2010/wordprocessingCanvas" xmlns:cx="http://schemas.microsoft.com/office/drawing/2014/chartex" xmlns:cx1="http://schemas.microsoft.com/office/drawing/2015/9/8/chartex" xmlns:cx2="http://schemas.microsoft.com/office/drawing/2015/10/21/chartex" xmlns:cx3="http://schemas.microsoft.com/office/drawing/2016/5/9/chartex" xmlns:cx4="http://schemas.microsoft.com/office/drawing/2016/5/10/chartex" xmlns:cx5="http://schemas.microsoft.com/office/drawing/2016/5/11/chartex" xmlns:cx6="http://schemas.microsoft.com/office/drawing/2016/5/12/chartex" xmlns:cx7="http://schemas.microsoft.com/office/drawing/2016/5/13/chartex" xmlns:cx8="http://schemas.microsoft.com/office/drawing/2016/5/14/chartex" xmlns:mc="http://schemas.openxmlformats.org/markup-compatibility/2006" xmlns:aink="http://schemas.microsoft.com/office/drawing/2016/ink" xmlns:am3d="http://schemas.microsoft.com/office/drawing/2017/model3d" xmlns:o="urn:schemas-microsoft-com:office:office" xmlns:r="http://schemas.openxmlformats.org/officeDocument/2006/relationships" xmlns:m="http://schemas.openxmlformats.org/officeDocument/2006/math" xmlns:v="urn:schemas-microsoft-com:vml" xmlns:wp14="http://schemas.microsoft.com/office/word/2010/wordprocessingDrawing" xmlns:wp="http://schemas.openxmlformats.org/drawingml/2006/wordprocessingDrawing" xmlns:w10="urn:schemas-microsoft-com:office:word" xmlns:w="http://schemas.openxmlformats.org/wordprocessingml/2006/main" xmlns:w14="http://schemas.microsoft.com/office/word/2010/wordml" xmlns:w15="http://schemas.microsoft.com/office/word/2012/wordml" xmlns:w16cid="http://schemas.microsoft.com/office/word/2016/wordml/cid" xmlns:w16se="http://schemas.microsoft.com/office/word/2015/wordml/symex" xmlns:wpg="http://schemas.microsoft.com/office/word/2010/wordprocessingGroup" xmlns:wpi="http://schemas.microsoft.com/office/word/2010/wordprocessingInk" xmlns:wne="http://schemas.microsoft.com/office/word/2006/wordml" xmlns:wps="http://schemas.microsoft.com/office/word/2010/wordprocessingShape" mc:Ignorable="w14 w15 w16se w16cid wp14">
   <w:body>
+    <w:bookmarkStart w:id="0" w:name="_GoBack" w:displacedByCustomXml="next"/>
+    <w:bookmarkEnd w:id="0" w:displacedByCustomXml="next"/>
     <w:sdt>
       <w:sdtPr>
         <w:id w:val="1967379252"/>
@@ -476,6 +478,13 @@
     </w:sdt>
     <w:sdt>
       <w:sdtPr>
+        <w:rPr>
+          <w:rFonts w:asciiTheme="minorHAnsi" w:eastAsiaTheme="minorHAnsi" w:hAnsiTheme="minorHAnsi" w:cstheme="minorBidi"/>
+          <w:color w:val="auto"/>
+          <w:sz w:val="22"/>
+          <w:szCs w:val="22"/>
+          <w:lang w:val="en-NZ"/>
+        </w:rPr>
         <w:id w:val="508025597"/>
         <w:docPartObj>
           <w:docPartGallery w:val="Table of Contents"/>
@@ -484,14 +493,9 @@
       </w:sdtPr>
       <w:sdtEndPr>
         <w:rPr>
-          <w:rFonts w:asciiTheme="minorHAnsi" w:eastAsiaTheme="minorHAnsi" w:hAnsiTheme="minorHAnsi" w:cstheme="minorBidi"/>
           <w:b/>
           <w:bCs/>
           <w:noProof/>
-          <w:color w:val="auto"/>
-          <w:sz w:val="22"/>
-          <w:szCs w:val="22"/>
-          <w:lang w:val="en-NZ"/>
         </w:rPr>
       </w:sdtEndPr>
       <w:sdtContent>
@@ -608,7 +612,7 @@
       <w:pPr>
         <w:pStyle w:val="Heading1"/>
       </w:pPr>
-      <w:bookmarkStart w:id="0" w:name="_Toc23426826"/>
+      <w:bookmarkStart w:id="1" w:name="_Toc23426826"/>
       <w:r>
         <w:lastRenderedPageBreak/>
         <w:t>Factory</w:t>
@@ -616,7 +620,7 @@
       <w:r>
         <w:t xml:space="preserve"> pattern</w:t>
       </w:r>
-      <w:bookmarkEnd w:id="0"/>
+      <w:bookmarkEnd w:id="1"/>
     </w:p>
     <w:p>
       <w:r>
@@ -681,8 +685,6 @@
         </w:rPr>
         <w:t>()</w:t>
       </w:r>
-      <w:bookmarkStart w:id="1" w:name="_GoBack"/>
-      <w:bookmarkEnd w:id="1"/>
       <w:r>
         <w:rPr>
           <w:rFonts w:asciiTheme="majorHAnsi" w:hAnsiTheme="majorHAnsi" w:cstheme="majorHAnsi"/>
@@ -1072,26 +1074,152 @@
       <w:r>
         <w:t>with the fake drawers and the interface when trying to use drawer methods will select between the two real drawers.</w:t>
       </w:r>
+    </w:p>
+    <w:p/>
+    <w:p>
+      <w:r>
+        <w:t>This aligns perfectly with the design pattern book</w:t>
+      </w:r>
+    </w:p>
+    <w:p>
+      <w:r>
+        <w:t>“Define an interface for creating an object, but let subclasses decide which class to instantiate. Factory Method lets a class defer instantiation to subclass. “</w:t>
+      </w:r>
+      <w:sdt>
+        <w:sdtPr>
+          <w:id w:val="-775100276"/>
+          <w:citation/>
+        </w:sdtPr>
+        <w:sdtContent>
+          <w:r>
+            <w:fldChar w:fldCharType="begin"/>
+          </w:r>
+          <w:r>
+            <w:instrText xml:space="preserve"> CITATION Eri94 \l 5129 </w:instrText>
+          </w:r>
+          <w:r>
+            <w:fldChar w:fldCharType="separate"/>
+          </w:r>
+          <w:r>
+            <w:rPr>
+              <w:noProof/>
+            </w:rPr>
+            <w:t xml:space="preserve"> (Erich Gamma, 1994)</w:t>
+          </w:r>
+          <w:r>
+            <w:fldChar w:fldCharType="end"/>
+          </w:r>
+        </w:sdtContent>
+      </w:sdt>
+      <w:r>
+        <w:t>pg121</w:t>
+      </w:r>
+    </w:p>
+    <w:p/>
+    <w:p>
+      <w:r>
+        <w:t xml:space="preserve">Use the Factory Method pattern when </w:t>
+      </w:r>
+    </w:p>
+    <w:p>
+      <w:pPr>
+        <w:pStyle w:val="ListParagraph"/>
+        <w:numPr>
+          <w:ilvl w:val="0"/>
+          <w:numId w:val="1"/>
+        </w:numPr>
+      </w:pPr>
+      <w:r>
+        <w:t>A class can't anticipate the class of objects it must create. (exactly why I need it)</w:t>
+      </w:r>
+    </w:p>
+    <w:p>
+      <w:pPr>
+        <w:pStyle w:val="ListParagraph"/>
+        <w:numPr>
+          <w:ilvl w:val="0"/>
+          <w:numId w:val="1"/>
+        </w:numPr>
+      </w:pPr>
+      <w:r>
+        <w:t xml:space="preserve">A class wants its subclasses to specify the objects it creates. </w:t>
+      </w:r>
+    </w:p>
+    <w:p>
+      <w:pPr>
+        <w:pStyle w:val="ListParagraph"/>
+        <w:numPr>
+          <w:ilvl w:val="0"/>
+          <w:numId w:val="1"/>
+        </w:numPr>
+      </w:pPr>
+      <w:r>
+        <w:t xml:space="preserve">classes delegate responsibility to one of several helper subclasses, and you want to localize the knowledge of which helper subclass is the delegate. </w:t>
+      </w:r>
+      <w:sdt>
+        <w:sdtPr>
+          <w:id w:val="1051186569"/>
+          <w:citation/>
+        </w:sdtPr>
+        <w:sdtContent>
+          <w:r>
+            <w:fldChar w:fldCharType="begin"/>
+          </w:r>
+          <w:r>
+            <w:instrText xml:space="preserve"> CITATION Eri94 \l 5129 </w:instrText>
+          </w:r>
+          <w:r>
+            <w:fldChar w:fldCharType="separate"/>
+          </w:r>
+          <w:r>
+            <w:rPr>
+              <w:noProof/>
+            </w:rPr>
+            <w:t>(Erich Gamma, 1994)</w:t>
+          </w:r>
+          <w:r>
+            <w:fldChar w:fldCharType="end"/>
+          </w:r>
+        </w:sdtContent>
+      </w:sdt>
+      <w:r>
+        <w:t>pg122</w:t>
+      </w:r>
+    </w:p>
+    <w:p>
+      <w:r>
+        <w:t>Since I can’t predict what subclasses I need, a factory</w:t>
+      </w:r>
+      <w:r>
+        <w:t xml:space="preserve"> needs</w:t>
+      </w:r>
+      <w:r>
+        <w:t xml:space="preserve"> to produce the desired outcome</w:t>
+      </w:r>
+      <w:r>
+        <w:t xml:space="preserve"> when it</w:t>
+      </w:r>
+      <w:r>
+        <w:t xml:space="preserve"> is needed.</w:t>
+      </w:r>
       <w:r>
         <w:br w:type="page"/>
       </w:r>
     </w:p>
     <w:sdt>
       <w:sdtPr>
+        <w:rPr>
+          <w:rFonts w:asciiTheme="minorHAnsi" w:eastAsiaTheme="minorHAnsi" w:hAnsiTheme="minorHAnsi" w:cstheme="minorBidi"/>
+          <w:color w:val="auto"/>
+          <w:sz w:val="22"/>
+          <w:szCs w:val="22"/>
+        </w:rPr>
         <w:id w:val="1527523551"/>
         <w:docPartObj>
           <w:docPartGallery w:val="Bibliographies"/>
           <w:docPartUnique/>
         </w:docPartObj>
       </w:sdtPr>
-      <w:sdtEndPr>
-        <w:rPr>
-          <w:rFonts w:asciiTheme="minorHAnsi" w:eastAsiaTheme="minorHAnsi" w:hAnsiTheme="minorHAnsi" w:cstheme="minorBidi"/>
-          <w:color w:val="auto"/>
-          <w:sz w:val="22"/>
-          <w:szCs w:val="22"/>
-        </w:rPr>
-      </w:sdtEndPr>
       <w:sdtContent>
         <w:p>
           <w:pPr>
@@ -1108,6 +1236,15 @@
           </w:sdtPr>
           <w:sdtContent>
             <w:p>
+              <w:pPr>
+                <w:pStyle w:val="Bibliography"/>
+                <w:ind w:left="720" w:hanging="720"/>
+                <w:rPr>
+                  <w:noProof/>
+                  <w:sz w:val="24"/>
+                  <w:szCs w:val="24"/>
+                </w:rPr>
+              </w:pPr>
               <w:r>
                 <w:fldChar w:fldCharType="begin"/>
               </w:r>
@@ -1119,13 +1256,26 @@
               </w:r>
               <w:r>
                 <w:rPr>
-                  <w:b/>
-                  <w:bCs/>
                   <w:noProof/>
-                  <w:lang w:val="en-US"/>
                 </w:rPr>
-                <w:t>There are no sources in the current document.</w:t>
+                <w:t xml:space="preserve">Erich Gamma, J. V. (1994). </w:t>
               </w:r>
+              <w:r>
+                <w:rPr>
+                  <w:i/>
+                  <w:iCs/>
+                  <w:noProof/>
+                </w:rPr>
+                <w:t>Design Patterns: Elements of Reusable Object-Oriented Software.</w:t>
+              </w:r>
+              <w:r>
+                <w:rPr>
+                  <w:noProof/>
+                </w:rPr>
+                <w:t xml:space="preserve"> United States: Addison-Wesley. Retrieved from www.uml.org.cn: http://www.uml.org.cn/c++/pdf/designpatterns.pdf</w:t>
+              </w:r>
+            </w:p>
+            <w:p>
               <w:r>
                 <w:rPr>
                   <w:b/>
@@ -1140,9 +1290,9 @@
       </w:sdtContent>
     </w:sdt>
     <w:sectPr>
-      <w:headerReference w:type="default" r:id="rId8"/>
-      <w:footerReference w:type="default" r:id="rId9"/>
-      <w:footerReference w:type="first" r:id="rId10"/>
+      <w:headerReference w:type="default" r:id="rId9"/>
+      <w:footerReference w:type="default" r:id="rId10"/>
+      <w:footerReference w:type="first" r:id="rId11"/>
       <w:pgSz w:w="11906" w:h="16838"/>
       <w:pgMar w:top="1440" w:right="1440" w:bottom="1440" w:left="1440" w:header="708" w:footer="708" w:gutter="0"/>
       <w:pgNumType w:start="0"/>
@@ -1342,6 +1492,127 @@
     </w:r>
   </w:p>
 </w:hdr>
+</file>
+
+<file path=word/numbering.xml><?xml version="1.0" encoding="utf-8"?>
+<w:numbering xmlns:wpc="http://schemas.microsoft.com/office/word/2010/wordprocessingCanvas" xmlns:cx="http://schemas.microsoft.com/office/drawing/2014/chartex" xmlns:cx1="http://schemas.microsoft.com/office/drawing/2015/9/8/chartex" xmlns:cx2="http://schemas.microsoft.com/office/drawing/2015/10/21/chartex" xmlns:cx3="http://schemas.microsoft.com/office/drawing/2016/5/9/chartex" xmlns:cx4="http://schemas.microsoft.com/office/drawing/2016/5/10/chartex" xmlns:cx5="http://schemas.microsoft.com/office/drawing/2016/5/11/chartex" xmlns:cx6="http://schemas.microsoft.com/office/drawing/2016/5/12/chartex" xmlns:cx7="http://schemas.microsoft.com/office/drawing/2016/5/13/chartex" xmlns:cx8="http://schemas.microsoft.com/office/drawing/2016/5/14/chartex" xmlns:mc="http://schemas.openxmlformats.org/markup-compatibility/2006" xmlns:aink="http://schemas.microsoft.com/office/drawing/2016/ink" xmlns:am3d="http://schemas.microsoft.com/office/drawing/2017/model3d" xmlns:o="urn:schemas-microsoft-com:office:office" xmlns:r="http://schemas.openxmlformats.org/officeDocument/2006/relationships" xmlns:m="http://schemas.openxmlformats.org/officeDocument/2006/math" xmlns:v="urn:schemas-microsoft-com:vml" xmlns:wp14="http://schemas.microsoft.com/office/word/2010/wordprocessingDrawing" xmlns:wp="http://schemas.openxmlformats.org/drawingml/2006/wordprocessingDrawing" xmlns:w10="urn:schemas-microsoft-com:office:word" xmlns:w="http://schemas.openxmlformats.org/wordprocessingml/2006/main" xmlns:w14="http://schemas.microsoft.com/office/word/2010/wordml" xmlns:w15="http://schemas.microsoft.com/office/word/2012/wordml" xmlns:w16cid="http://schemas.microsoft.com/office/word/2016/wordml/cid" xmlns:w16se="http://schemas.microsoft.com/office/word/2015/wordml/symex" xmlns:wpg="http://schemas.microsoft.com/office/word/2010/wordprocessingGroup" xmlns:wpi="http://schemas.microsoft.com/office/word/2010/wordprocessingInk" xmlns:wne="http://schemas.microsoft.com/office/word/2006/wordml" xmlns:wps="http://schemas.microsoft.com/office/word/2010/wordprocessingShape" mc:Ignorable="w14 w15 w16se w16cid wp14">
+  <w:abstractNum w:abstractNumId="0" w15:restartNumberingAfterBreak="0">
+    <w:nsid w:val="1E4C7DCD"/>
+    <w:multiLevelType w:val="hybridMultilevel"/>
+    <w:tmpl w:val="07361E72"/>
+    <w:lvl w:ilvl="0" w:tplc="14090001">
+      <w:start w:val="1"/>
+      <w:numFmt w:val="bullet"/>
+      <w:lvlText w:val=""/>
+      <w:lvlJc w:val="left"/>
+      <w:pPr>
+        <w:ind w:left="720" w:hanging="360"/>
+      </w:pPr>
+      <w:rPr>
+        <w:rFonts w:ascii="Symbol" w:hAnsi="Symbol" w:hint="default"/>
+      </w:rPr>
+    </w:lvl>
+    <w:lvl w:ilvl="1" w:tplc="14090003" w:tentative="1">
+      <w:start w:val="1"/>
+      <w:numFmt w:val="bullet"/>
+      <w:lvlText w:val="o"/>
+      <w:lvlJc w:val="left"/>
+      <w:pPr>
+        <w:ind w:left="1440" w:hanging="360"/>
+      </w:pPr>
+      <w:rPr>
+        <w:rFonts w:ascii="Courier New" w:hAnsi="Courier New" w:cs="Courier New" w:hint="default"/>
+      </w:rPr>
+    </w:lvl>
+    <w:lvl w:ilvl="2" w:tplc="14090005" w:tentative="1">
+      <w:start w:val="1"/>
+      <w:numFmt w:val="bullet"/>
+      <w:lvlText w:val=""/>
+      <w:lvlJc w:val="left"/>
+      <w:pPr>
+        <w:ind w:left="2160" w:hanging="360"/>
+      </w:pPr>
+      <w:rPr>
+        <w:rFonts w:ascii="Wingdings" w:hAnsi="Wingdings" w:hint="default"/>
+      </w:rPr>
+    </w:lvl>
+    <w:lvl w:ilvl="3" w:tplc="14090001" w:tentative="1">
+      <w:start w:val="1"/>
+      <w:numFmt w:val="bullet"/>
+      <w:lvlText w:val=""/>
+      <w:lvlJc w:val="left"/>
+      <w:pPr>
+        <w:ind w:left="2880" w:hanging="360"/>
+      </w:pPr>
+      <w:rPr>
+        <w:rFonts w:ascii="Symbol" w:hAnsi="Symbol" w:hint="default"/>
+      </w:rPr>
+    </w:lvl>
+    <w:lvl w:ilvl="4" w:tplc="14090003" w:tentative="1">
+      <w:start w:val="1"/>
+      <w:numFmt w:val="bullet"/>
+      <w:lvlText w:val="o"/>
+      <w:lvlJc w:val="left"/>
+      <w:pPr>
+        <w:ind w:left="3600" w:hanging="360"/>
+      </w:pPr>
+      <w:rPr>
+        <w:rFonts w:ascii="Courier New" w:hAnsi="Courier New" w:cs="Courier New" w:hint="default"/>
+      </w:rPr>
+    </w:lvl>
+    <w:lvl w:ilvl="5" w:tplc="14090005" w:tentative="1">
+      <w:start w:val="1"/>
+      <w:numFmt w:val="bullet"/>
+      <w:lvlText w:val=""/>
+      <w:lvlJc w:val="left"/>
+      <w:pPr>
+        <w:ind w:left="4320" w:hanging="360"/>
+      </w:pPr>
+      <w:rPr>
+        <w:rFonts w:ascii="Wingdings" w:hAnsi="Wingdings" w:hint="default"/>
+      </w:rPr>
+    </w:lvl>
+    <w:lvl w:ilvl="6" w:tplc="14090001" w:tentative="1">
+      <w:start w:val="1"/>
+      <w:numFmt w:val="bullet"/>
+      <w:lvlText w:val=""/>
+      <w:lvlJc w:val="left"/>
+      <w:pPr>
+        <w:ind w:left="5040" w:hanging="360"/>
+      </w:pPr>
+      <w:rPr>
+        <w:rFonts w:ascii="Symbol" w:hAnsi="Symbol" w:hint="default"/>
+      </w:rPr>
+    </w:lvl>
+    <w:lvl w:ilvl="7" w:tplc="14090003" w:tentative="1">
+      <w:start w:val="1"/>
+      <w:numFmt w:val="bullet"/>
+      <w:lvlText w:val="o"/>
+      <w:lvlJc w:val="left"/>
+      <w:pPr>
+        <w:ind w:left="5760" w:hanging="360"/>
+      </w:pPr>
+      <w:rPr>
+        <w:rFonts w:ascii="Courier New" w:hAnsi="Courier New" w:cs="Courier New" w:hint="default"/>
+      </w:rPr>
+    </w:lvl>
+    <w:lvl w:ilvl="8" w:tplc="14090005" w:tentative="1">
+      <w:start w:val="1"/>
+      <w:numFmt w:val="bullet"/>
+      <w:lvlText w:val=""/>
+      <w:lvlJc w:val="left"/>
+      <w:pPr>
+        <w:ind w:left="6480" w:hanging="360"/>
+      </w:pPr>
+      <w:rPr>
+        <w:rFonts w:ascii="Wingdings" w:hAnsi="Wingdings" w:hint="default"/>
+      </w:rPr>
+    </w:lvl>
+  </w:abstractNum>
+  <w:num w:numId="1">
+    <w:abstractNumId w:val="0"/>
+  </w:num>
+</w:numbering>
 </file>
 
 <file path=word/styles.xml><?xml version="1.0" encoding="utf-8"?>
@@ -2015,6 +2286,25 @@
     <w:uiPriority w:val="99"/>
     <w:rsid w:val="00E21412"/>
   </w:style>
+  <w:style w:type="paragraph" w:styleId="ListParagraph">
+    <w:name w:val="List Paragraph"/>
+    <w:basedOn w:val="Normal"/>
+    <w:uiPriority w:val="34"/>
+    <w:qFormat/>
+    <w:rsid w:val="00B1381A"/>
+    <w:pPr>
+      <w:ind w:left="720"/>
+      <w:contextualSpacing/>
+    </w:pPr>
+  </w:style>
+  <w:style w:type="paragraph" w:styleId="Bibliography">
+    <w:name w:val="Bibliography"/>
+    <w:basedOn w:val="Normal"/>
+    <w:next w:val="Normal"/>
+    <w:uiPriority w:val="37"/>
+    <w:unhideWhenUsed/>
+    <w:rsid w:val="005E007B"/>
+  </w:style>
 </w:styles>
 </file>
 
@@ -2053,26 +2343,19 @@
 
 <file path=word/glossary/fontTable.xml><?xml version="1.0" encoding="utf-8"?>
 <w:fonts xmlns:mc="http://schemas.openxmlformats.org/markup-compatibility/2006" xmlns:r="http://schemas.openxmlformats.org/officeDocument/2006/relationships" xmlns:w="http://schemas.openxmlformats.org/wordprocessingml/2006/main" xmlns:w14="http://schemas.microsoft.com/office/word/2010/wordml" xmlns:w15="http://schemas.microsoft.com/office/word/2012/wordml" xmlns:w16cid="http://schemas.microsoft.com/office/word/2016/wordml/cid" xmlns:w16se="http://schemas.microsoft.com/office/word/2015/wordml/symex" mc:Ignorable="w14 w15 w16se w16cid">
-  <w:font w:name="Calibri">
-    <w:panose1 w:val="020F0502020204030204"/>
-    <w:charset w:val="00"/>
-    <w:family w:val="swiss"/>
+  <w:font w:name="Symbol">
+    <w:panose1 w:val="05050102010706020507"/>
+    <w:charset w:val="02"/>
+    <w:family w:val="roman"/>
     <w:pitch w:val="variable"/>
-    <w:sig w:usb0="E0002AFF" w:usb1="4000ACFF" w:usb2="00000001" w:usb3="00000000" w:csb0="000001FF" w:csb1="00000000"/>
+    <w:sig w:usb0="00000000" w:usb1="10000000" w:usb2="00000000" w:usb3="00000000" w:csb0="80000000" w:csb1="00000000"/>
   </w:font>
   <w:font w:name="Times New Roman">
     <w:panose1 w:val="02020603050405020304"/>
     <w:charset w:val="00"/>
     <w:family w:val="roman"/>
     <w:pitch w:val="variable"/>
-    <w:sig w:usb0="E0002AFF" w:usb1="C0007843" w:usb2="00000009" w:usb3="00000000" w:csb0="000001FF" w:csb1="00000000"/>
-  </w:font>
-  <w:font w:name="Calibri Light">
-    <w:panose1 w:val="020F0302020204030204"/>
-    <w:charset w:val="00"/>
-    <w:family w:val="swiss"/>
-    <w:pitch w:val="variable"/>
-    <w:sig w:usb0="A0002AEF" w:usb1="4000207B" w:usb2="00000000" w:usb3="00000000" w:csb0="000001FF" w:csb1="00000000"/>
+    <w:sig w:usb0="E0002EFF" w:usb1="C000785B" w:usb2="00000009" w:usb3="00000000" w:csb0="000001FF" w:csb1="00000000"/>
   </w:font>
   <w:font w:name="Courier New">
     <w:panose1 w:val="02070309020205020404"/>
@@ -2080,6 +2363,27 @@
     <w:family w:val="modern"/>
     <w:pitch w:val="fixed"/>
     <w:sig w:usb0="E0002EFF" w:usb1="C0007843" w:usb2="00000009" w:usb3="00000000" w:csb0="000001FF" w:csb1="00000000"/>
+  </w:font>
+  <w:font w:name="Wingdings">
+    <w:panose1 w:val="05000000000000000000"/>
+    <w:charset w:val="02"/>
+    <w:family w:val="auto"/>
+    <w:pitch w:val="variable"/>
+    <w:sig w:usb0="00000000" w:usb1="10000000" w:usb2="00000000" w:usb3="00000000" w:csb0="80000000" w:csb1="00000000"/>
+  </w:font>
+  <w:font w:name="Calibri">
+    <w:panose1 w:val="020F0502020204030204"/>
+    <w:charset w:val="00"/>
+    <w:family w:val="swiss"/>
+    <w:pitch w:val="variable"/>
+    <w:sig w:usb0="E4002EFF" w:usb1="C000247B" w:usb2="00000009" w:usb3="00000000" w:csb0="000001FF" w:csb1="00000000"/>
+  </w:font>
+  <w:font w:name="Calibri Light">
+    <w:panose1 w:val="020F0302020204030204"/>
+    <w:charset w:val="00"/>
+    <w:family w:val="swiss"/>
+    <w:pitch w:val="variable"/>
+    <w:sig w:usb0="E4002EFF" w:usb1="C000247B" w:usb2="00000009" w:usb3="00000000" w:csb0="000001FF" w:csb1="00000000"/>
   </w:font>
 </w:fonts>
 </file>
@@ -2100,6 +2404,8 @@
   </w:compat>
   <w:rsids>
     <w:rsidRoot w:val="00CD2CC4"/>
+    <w:rsid w:val="002E461F"/>
+    <w:rsid w:val="00421B6F"/>
     <w:rsid w:val="007C0D65"/>
     <w:rsid w:val="00CD2CC4"/>
   </w:rsids>
@@ -2878,7 +3184,31 @@
 </file>
 
 <file path=customXml/item2.xml><?xml version="1.0" encoding="utf-8"?>
-<b:Sources xmlns:b="http://schemas.openxmlformats.org/officeDocument/2006/bibliography" xmlns="http://schemas.openxmlformats.org/officeDocument/2006/bibliography" SelectedStyle="\APASixthEditionOfficeOnline.xsl" StyleName="APA" Version="6"/>
+<b:Sources xmlns:b="http://schemas.openxmlformats.org/officeDocument/2006/bibliography" xmlns="http://schemas.openxmlformats.org/officeDocument/2006/bibliography" SelectedStyle="\APASixthEditionOfficeOnline.xsl" StyleName="APA" Version="6">
+  <b:Source>
+    <b:Tag>Eri94</b:Tag>
+    <b:SourceType>Book</b:SourceType>
+    <b:Guid>{1AB91D4F-BBBE-4910-8A17-5B1BC2B07C6E}</b:Guid>
+    <b:Title>Design Patterns: Elements of Reusable Object-Oriented Software</b:Title>
+    <b:InternetSiteTitle>www.uml.org.cn</b:InternetSiteTitle>
+    <b:Year>1994</b:Year>
+    <b:URL>http://www.uml.org.cn/c++/pdf/designpatterns.pdf</b:URL>
+    <b:Author>
+      <b:Author>
+        <b:NameList>
+          <b:Person>
+            <b:Last>Erich Gamma</b:Last>
+            <b:First>John</b:First>
+            <b:Middle>Vlissides, Richard Helm, Ralph Johnson</b:Middle>
+          </b:Person>
+        </b:NameList>
+      </b:Author>
+    </b:Author>
+    <b:City>United States</b:City>
+    <b:Publisher>Addison-Wesley</b:Publisher>
+    <b:RefOrder>1</b:RefOrder>
+  </b:Source>
+</b:Sources>
 </file>
 
 <file path=customXml/itemProps1.xml><?xml version="1.0" encoding="utf-8"?>
@@ -2890,7 +3220,7 @@
 </file>
 
 <file path=customXml/itemProps2.xml><?xml version="1.0" encoding="utf-8"?>
-<ds:datastoreItem xmlns:ds="http://schemas.openxmlformats.org/officeDocument/2006/customXml" ds:itemID="{5F2E17AA-18C8-4AED-B95B-2ACE8826A0C8}">
+<ds:datastoreItem xmlns:ds="http://schemas.openxmlformats.org/officeDocument/2006/customXml" ds:itemID="{914D03CE-96BB-4BFD-833F-D391A668BAEB}">
   <ds:schemaRefs>
     <ds:schemaRef ds:uri="http://schemas.openxmlformats.org/officeDocument/2006/bibliography"/>
   </ds:schemaRefs>

</xml_diff>

<commit_message>
Start of the factory method implementation
</commit_message>
<xml_diff>
--- a/Design Pattern Decision Document.docx
+++ b/Design Pattern Decision Document.docx
@@ -2,8 +2,6 @@
 <file path=word/document.xml><?xml version="1.0" encoding="utf-8"?>
 <w:document xmlns:wpc="http://schemas.microsoft.com/office/word/2010/wordprocessingCanvas" xmlns:cx="http://schemas.microsoft.com/office/drawing/2014/chartex" xmlns:cx1="http://schemas.microsoft.com/office/drawing/2015/9/8/chartex" xmlns:cx2="http://schemas.microsoft.com/office/drawing/2015/10/21/chartex" xmlns:cx3="http://schemas.microsoft.com/office/drawing/2016/5/9/chartex" xmlns:cx4="http://schemas.microsoft.com/office/drawing/2016/5/10/chartex" xmlns:cx5="http://schemas.microsoft.com/office/drawing/2016/5/11/chartex" xmlns:cx6="http://schemas.microsoft.com/office/drawing/2016/5/12/chartex" xmlns:cx7="http://schemas.microsoft.com/office/drawing/2016/5/13/chartex" xmlns:cx8="http://schemas.microsoft.com/office/drawing/2016/5/14/chartex" xmlns:mc="http://schemas.openxmlformats.org/markup-compatibility/2006" xmlns:aink="http://schemas.microsoft.com/office/drawing/2016/ink" xmlns:am3d="http://schemas.microsoft.com/office/drawing/2017/model3d" xmlns:o="urn:schemas-microsoft-com:office:office" xmlns:r="http://schemas.openxmlformats.org/officeDocument/2006/relationships" xmlns:m="http://schemas.openxmlformats.org/officeDocument/2006/math" xmlns:v="urn:schemas-microsoft-com:vml" xmlns:wp14="http://schemas.microsoft.com/office/word/2010/wordprocessingDrawing" xmlns:wp="http://schemas.openxmlformats.org/drawingml/2006/wordprocessingDrawing" xmlns:w10="urn:schemas-microsoft-com:office:word" xmlns:w="http://schemas.openxmlformats.org/wordprocessingml/2006/main" xmlns:w14="http://schemas.microsoft.com/office/word/2010/wordml" xmlns:w15="http://schemas.microsoft.com/office/word/2012/wordml" xmlns:w16cid="http://schemas.microsoft.com/office/word/2016/wordml/cid" xmlns:w16se="http://schemas.microsoft.com/office/word/2015/wordml/symex" xmlns:wpg="http://schemas.microsoft.com/office/word/2010/wordprocessingGroup" xmlns:wpi="http://schemas.microsoft.com/office/word/2010/wordprocessingInk" xmlns:wne="http://schemas.microsoft.com/office/word/2006/wordml" xmlns:wps="http://schemas.microsoft.com/office/word/2010/wordprocessingShape" mc:Ignorable="w14 w15 w16se w16cid wp14">
   <w:body>
-    <w:bookmarkStart w:id="0" w:name="_GoBack" w:displacedByCustomXml="next"/>
-    <w:bookmarkEnd w:id="0" w:displacedByCustomXml="next"/>
     <w:sdt>
       <w:sdtPr>
         <w:id w:val="1967379252"/>
@@ -610,9 +608,63 @@
     </w:p>
     <w:p>
       <w:pPr>
+        <w:pStyle w:val="Title"/>
+      </w:pPr>
+      <w:bookmarkStart w:id="0" w:name="_Toc23426826"/>
+      <w:r>
+        <w:lastRenderedPageBreak/>
+        <w:t>Design Pattern Implementation 1</w:t>
+      </w:r>
+    </w:p>
+    <w:p>
+      <w:pPr>
         <w:pStyle w:val="Heading1"/>
       </w:pPr>
-      <w:bookmarkStart w:id="1" w:name="_Toc23426826"/>
+      <w:r>
+        <w:t>Beginning Class Diagram</w:t>
+      </w:r>
+    </w:p>
+    <w:bookmarkStart w:id="1" w:name="_GoBack"/>
+    <w:p>
+      <w:r>
+        <w:object w:dxaOrig="26686" w:dyaOrig="15030" w14:anchorId="221B4FFE">
+          <v:shapetype id="_x0000_t75" coordsize="21600,21600" o:spt="75" o:preferrelative="t" path="m@4@5l@4@11@9@11@9@5xe" filled="f" stroked="f">
+            <v:stroke joinstyle="miter"/>
+            <v:formulas>
+              <v:f eqn="if lineDrawn pixelLineWidth 0"/>
+              <v:f eqn="sum @0 1 0"/>
+              <v:f eqn="sum 0 0 @1"/>
+              <v:f eqn="prod @2 1 2"/>
+              <v:f eqn="prod @3 21600 pixelWidth"/>
+              <v:f eqn="prod @3 21600 pixelHeight"/>
+              <v:f eqn="sum @0 0 1"/>
+              <v:f eqn="prod @6 1 2"/>
+              <v:f eqn="prod @7 21600 pixelWidth"/>
+              <v:f eqn="sum @8 21600 0"/>
+              <v:f eqn="prod @7 21600 pixelHeight"/>
+              <v:f eqn="sum @10 21600 0"/>
+            </v:formulas>
+            <v:path o:extrusionok="f" gradientshapeok="t" o:connecttype="rect"/>
+            <o:lock v:ext="edit" aspectratio="t"/>
+          </v:shapetype>
+          <v:shape id="_x0000_i1025" type="#_x0000_t75" style="width:450.75pt;height:254.25pt" o:ole="">
+            <v:imagedata r:id="rId9" o:title=""/>
+          </v:shape>
+          <o:OLEObject Type="Embed" ProgID="Visio.Drawing.15" ShapeID="_x0000_i1025" DrawAspect="Content" ObjectID="_1634211082" r:id="rId10"/>
+        </w:object>
+      </w:r>
+      <w:bookmarkEnd w:id="1"/>
+      <w:r>
+        <w:t xml:space="preserve"> </w:t>
+      </w:r>
+      <w:r>
+        <w:br w:type="page"/>
+      </w:r>
+    </w:p>
+    <w:p>
+      <w:pPr>
+        <w:pStyle w:val="Heading1"/>
+      </w:pPr>
       <w:r>
         <w:lastRenderedPageBreak/>
         <w:t>Factory</w:t>
@@ -620,7 +672,7 @@
       <w:r>
         <w:t xml:space="preserve"> pattern</w:t>
       </w:r>
-      <w:bookmarkEnd w:id="1"/>
+      <w:bookmarkEnd w:id="0"/>
     </w:p>
     <w:p>
       <w:r>
@@ -1290,9 +1342,9 @@
       </w:sdtContent>
     </w:sdt>
     <w:sectPr>
-      <w:headerReference w:type="default" r:id="rId9"/>
-      <w:footerReference w:type="default" r:id="rId10"/>
-      <w:footerReference w:type="first" r:id="rId11"/>
+      <w:headerReference w:type="default" r:id="rId11"/>
+      <w:footerReference w:type="default" r:id="rId12"/>
+      <w:footerReference w:type="first" r:id="rId13"/>
       <w:pgSz w:w="11906" w:h="16838"/>
       <w:pgMar w:top="1440" w:right="1440" w:bottom="1440" w:left="1440" w:header="708" w:footer="708" w:gutter="0"/>
       <w:pgNumType w:start="0"/>
@@ -3220,7 +3272,7 @@
 </file>
 
 <file path=customXml/itemProps2.xml><?xml version="1.0" encoding="utf-8"?>
-<ds:datastoreItem xmlns:ds="http://schemas.openxmlformats.org/officeDocument/2006/customXml" ds:itemID="{914D03CE-96BB-4BFD-833F-D391A668BAEB}">
+<ds:datastoreItem xmlns:ds="http://schemas.openxmlformats.org/officeDocument/2006/customXml" ds:itemID="{316AE18F-6A20-4FBA-BC1A-70B50531D4F1}">
   <ds:schemaRefs>
     <ds:schemaRef ds:uri="http://schemas.openxmlformats.org/officeDocument/2006/bibliography"/>
   </ds:schemaRefs>

</xml_diff>

<commit_message>
finish diagram and document
</commit_message>
<xml_diff>
--- a/Design Pattern Decision Document.docx
+++ b/Design Pattern Decision Document.docx
@@ -10,6 +10,7 @@
           <w:docPartUnique/>
         </w:docPartObj>
       </w:sdtPr>
+      <w:sdtEndPr/>
       <w:sdtContent>
         <w:p>
           <w:r>
@@ -89,6 +90,7 @@
                                   <w:dataBinding w:prefixMappings="xmlns:ns0='http://schemas.openxmlformats.org/package/2006/metadata/core-properties' xmlns:ns1='http://purl.org/dc/elements/1.1/'" w:xpath="/ns0:coreProperties[1]/ns1:title[1]" w:storeItemID="{6C3C8BC8-F283-45AE-878A-BAB7291924A1}"/>
                                   <w:text/>
                                 </w:sdtPr>
+                                <w:sdtEndPr/>
                                 <w:sdtContent>
                                   <w:p>
                                     <w:pPr>
@@ -135,6 +137,7 @@
                                   <w:dataBinding w:prefixMappings="xmlns:ns0='http://schemas.microsoft.com/office/2006/coverPageProps'" w:xpath="/ns0:CoverPageProperties[1]/ns0:Abstract[1]" w:storeItemID="{55AF091B-3C7A-41E3-B477-F2FDAA23CFDA}"/>
                                   <w:text/>
                                 </w:sdtPr>
+                                <w:sdtEndPr/>
                                 <w:sdtContent>
                                   <w:p>
                                     <w:pPr>
@@ -191,6 +194,7 @@
                             <w:dataBinding w:prefixMappings="xmlns:ns0='http://schemas.openxmlformats.org/package/2006/metadata/core-properties' xmlns:ns1='http://purl.org/dc/elements/1.1/'" w:xpath="/ns0:coreProperties[1]/ns1:title[1]" w:storeItemID="{6C3C8BC8-F283-45AE-878A-BAB7291924A1}"/>
                             <w:text/>
                           </w:sdtPr>
+                          <w:sdtEndPr/>
                           <w:sdtContent>
                             <w:p>
                               <w:pPr>
@@ -237,6 +241,7 @@
                             <w:dataBinding w:prefixMappings="xmlns:ns0='http://schemas.microsoft.com/office/2006/coverPageProps'" w:xpath="/ns0:CoverPageProperties[1]/ns0:Abstract[1]" w:storeItemID="{55AF091B-3C7A-41E3-B477-F2FDAA23CFDA}"/>
                             <w:text/>
                           </w:sdtPr>
+                          <w:sdtEndPr/>
                           <w:sdtContent>
                             <w:p>
                               <w:pPr>
@@ -369,6 +374,7 @@
                                     <w:dataBinding w:prefixMappings="xmlns:ns0='http://schemas.openxmlformats.org/package/2006/metadata/core-properties' xmlns:ns1='http://purl.org/dc/elements/1.1/'" w:xpath="/ns0:coreProperties[1]/ns1:subject[1]" w:storeItemID="{6C3C8BC8-F283-45AE-878A-BAB7291924A1}"/>
                                     <w:text/>
                                   </w:sdtPr>
+                                  <w:sdtEndPr/>
                                   <w:sdtContent>
                                     <w:r>
                                       <w:rPr>
@@ -438,6 +444,7 @@
                               <w:dataBinding w:prefixMappings="xmlns:ns0='http://schemas.openxmlformats.org/package/2006/metadata/core-properties' xmlns:ns1='http://purl.org/dc/elements/1.1/'" w:xpath="/ns0:coreProperties[1]/ns1:subject[1]" w:storeItemID="{6C3C8BC8-F283-45AE-878A-BAB7291924A1}"/>
                               <w:text/>
                             </w:sdtPr>
+                            <w:sdtEndPr/>
                             <w:sdtContent>
                               <w:r>
                                 <w:rPr>
@@ -512,7 +519,9 @@
               <w:tab w:val="right" w:leader="dot" w:pos="9016"/>
             </w:tabs>
             <w:rPr>
+              <w:rFonts w:eastAsiaTheme="minorEastAsia"/>
               <w:noProof/>
+              <w:lang w:eastAsia="en-NZ"/>
             </w:rPr>
           </w:pPr>
           <w:r>
@@ -524,13 +533,13 @@
           <w:r>
             <w:fldChar w:fldCharType="separate"/>
           </w:r>
-          <w:hyperlink w:anchor="_Toc23426826" w:history="1">
+          <w:hyperlink w:anchor="_Toc23678311" w:history="1">
             <w:r>
               <w:rPr>
                 <w:rStyle w:val="Hyperlink"/>
                 <w:noProof/>
               </w:rPr>
-              <w:t>Factory pattern</w:t>
+              <w:t>Beginning Class Diagram</w:t>
             </w:r>
             <w:r>
               <w:rPr>
@@ -551,7 +560,7 @@
                 <w:noProof/>
                 <w:webHidden/>
               </w:rPr>
-              <w:instrText xml:space="preserve"> PAGEREF _Toc23426826 \h </w:instrText>
+              <w:instrText xml:space="preserve"> PAGEREF _Toc23678311 \h </w:instrText>
             </w:r>
             <w:r>
               <w:rPr>
@@ -584,6 +593,146 @@
         </w:p>
         <w:p>
           <w:pPr>
+            <w:pStyle w:val="TOC1"/>
+            <w:tabs>
+              <w:tab w:val="right" w:leader="dot" w:pos="9016"/>
+            </w:tabs>
+            <w:rPr>
+              <w:rFonts w:eastAsiaTheme="minorEastAsia"/>
+              <w:noProof/>
+              <w:lang w:eastAsia="en-NZ"/>
+            </w:rPr>
+          </w:pPr>
+          <w:hyperlink w:anchor="_Toc23678312" w:history="1">
+            <w:r>
+              <w:rPr>
+                <w:rStyle w:val="Hyperlink"/>
+                <w:noProof/>
+              </w:rPr>
+              <w:t>Factory pattern</w:t>
+            </w:r>
+            <w:r>
+              <w:rPr>
+                <w:noProof/>
+                <w:webHidden/>
+              </w:rPr>
+              <w:tab/>
+            </w:r>
+            <w:r>
+              <w:rPr>
+                <w:noProof/>
+                <w:webHidden/>
+              </w:rPr>
+              <w:fldChar w:fldCharType="begin"/>
+            </w:r>
+            <w:r>
+              <w:rPr>
+                <w:noProof/>
+                <w:webHidden/>
+              </w:rPr>
+              <w:instrText xml:space="preserve"> PAGEREF _Toc23678312 \h </w:instrText>
+            </w:r>
+            <w:r>
+              <w:rPr>
+                <w:noProof/>
+                <w:webHidden/>
+              </w:rPr>
+            </w:r>
+            <w:r>
+              <w:rPr>
+                <w:noProof/>
+                <w:webHidden/>
+              </w:rPr>
+              <w:fldChar w:fldCharType="separate"/>
+            </w:r>
+            <w:r>
+              <w:rPr>
+                <w:noProof/>
+                <w:webHidden/>
+              </w:rPr>
+              <w:t>3</w:t>
+            </w:r>
+            <w:r>
+              <w:rPr>
+                <w:noProof/>
+                <w:webHidden/>
+              </w:rPr>
+              <w:fldChar w:fldCharType="end"/>
+            </w:r>
+          </w:hyperlink>
+        </w:p>
+        <w:p>
+          <w:pPr>
+            <w:pStyle w:val="TOC1"/>
+            <w:tabs>
+              <w:tab w:val="right" w:leader="dot" w:pos="9016"/>
+            </w:tabs>
+            <w:rPr>
+              <w:rFonts w:eastAsiaTheme="minorEastAsia"/>
+              <w:noProof/>
+              <w:lang w:eastAsia="en-NZ"/>
+            </w:rPr>
+          </w:pPr>
+          <w:hyperlink w:anchor="_Toc23678313" w:history="1">
+            <w:r>
+              <w:rPr>
+                <w:rStyle w:val="Hyperlink"/>
+                <w:noProof/>
+              </w:rPr>
+              <w:t>References</w:t>
+            </w:r>
+            <w:r>
+              <w:rPr>
+                <w:noProof/>
+                <w:webHidden/>
+              </w:rPr>
+              <w:tab/>
+            </w:r>
+            <w:r>
+              <w:rPr>
+                <w:noProof/>
+                <w:webHidden/>
+              </w:rPr>
+              <w:fldChar w:fldCharType="begin"/>
+            </w:r>
+            <w:r>
+              <w:rPr>
+                <w:noProof/>
+                <w:webHidden/>
+              </w:rPr>
+              <w:instrText xml:space="preserve"> PAGEREF _Toc23678313 \h </w:instrText>
+            </w:r>
+            <w:r>
+              <w:rPr>
+                <w:noProof/>
+                <w:webHidden/>
+              </w:rPr>
+            </w:r>
+            <w:r>
+              <w:rPr>
+                <w:noProof/>
+                <w:webHidden/>
+              </w:rPr>
+              <w:fldChar w:fldCharType="separate"/>
+            </w:r>
+            <w:r>
+              <w:rPr>
+                <w:noProof/>
+                <w:webHidden/>
+              </w:rPr>
+              <w:t>5</w:t>
+            </w:r>
+            <w:r>
+              <w:rPr>
+                <w:noProof/>
+                <w:webHidden/>
+              </w:rPr>
+              <w:fldChar w:fldCharType="end"/>
+            </w:r>
+          </w:hyperlink>
+        </w:p>
+        <w:p>
+          <w:pPr>
             <w:rPr>
               <w:b/>
               <w:bCs/>
@@ -610,7 +759,6 @@
       <w:pPr>
         <w:pStyle w:val="Title"/>
       </w:pPr>
-      <w:bookmarkStart w:id="0" w:name="_Toc23426826"/>
       <w:r>
         <w:lastRenderedPageBreak/>
         <w:t>Design Pattern Implementation 1</w:t>
@@ -620,9 +768,11 @@
       <w:pPr>
         <w:pStyle w:val="Heading1"/>
       </w:pPr>
+      <w:bookmarkStart w:id="0" w:name="_Toc23678311"/>
       <w:r>
         <w:t>Beginning Class Diagram</w:t>
       </w:r>
+      <w:bookmarkEnd w:id="0"/>
     </w:p>
     <w:p>
       <w:r>
@@ -649,7 +799,7 @@
           <v:shape id="_x0000_i1025" type="#_x0000_t75" style="width:450.75pt;height:254.25pt" o:ole="">
             <v:imagedata r:id="rId9" o:title=""/>
           </v:shape>
-          <o:OLEObject Type="Embed" ProgID="Visio.Drawing.15" ShapeID="_x0000_i1025" DrawAspect="Content" ObjectID="_1634290939" r:id="rId10"/>
+          <o:OLEObject Type="Embed" ProgID="Visio.Drawing.15" ShapeID="_x0000_i1025" DrawAspect="Content" ObjectID="_1634291644" r:id="rId10"/>
         </w:object>
       </w:r>
       <w:r>
@@ -663,6 +813,7 @@
       <w:pPr>
         <w:pStyle w:val="Heading1"/>
       </w:pPr>
+      <w:bookmarkStart w:id="1" w:name="_Toc23678312"/>
       <w:r>
         <w:lastRenderedPageBreak/>
         <w:t>Factory</w:t>
@@ -670,7 +821,7 @@
       <w:r>
         <w:t xml:space="preserve"> pattern</w:t>
       </w:r>
-      <w:bookmarkEnd w:id="0"/>
+      <w:bookmarkEnd w:id="1"/>
     </w:p>
     <w:p>
       <w:r>
@@ -1146,6 +1297,7 @@
           <w:id w:val="-775100276"/>
           <w:citation/>
         </w:sdtPr>
+        <w:sdtEndPr/>
         <w:sdtContent>
           <w:r>
             <w:fldChar w:fldCharType="begin"/>
@@ -1220,6 +1372,7 @@
           <w:id w:val="1051186569"/>
           <w:citation/>
         </w:sdtPr>
+        <w:sdtEndPr/>
         <w:sdtContent>
           <w:r>
             <w:fldChar w:fldCharType="begin"/>
@@ -1267,15 +1420,35 @@
       <w:r>
         <w:br w:type="page"/>
       </w:r>
-      <w:bookmarkStart w:id="1" w:name="_GoBack"/>
-      <w:bookmarkEnd w:id="1"/>
     </w:p>
     <w:p>
+      <w:pPr>
+        <w:pStyle w:val="Heading1"/>
+      </w:pPr>
       <w:r>
         <w:lastRenderedPageBreak/>
+        <w:t>After Factory Method Class D</w:t>
+      </w:r>
+      <w:bookmarkStart w:id="2" w:name="_GoBack"/>
+      <w:bookmarkEnd w:id="2"/>
+      <w:r>
+        <w:t>iagram</w:t>
+      </w:r>
+    </w:p>
+    <w:p>
+      <w:r>
+        <w:object w:dxaOrig="23086" w:dyaOrig="18421" w14:anchorId="5D309409">
+          <v:shape id="_x0000_i1028" type="#_x0000_t75" style="width:450pt;height:359.25pt" o:ole="">
+            <v:imagedata r:id="rId11" o:title=""/>
+          </v:shape>
+          <o:OLEObject Type="Embed" ProgID="Visio.Drawing.15" ShapeID="_x0000_i1028" DrawAspect="Content" ObjectID="_1634291645" r:id="rId12"/>
+        </w:object>
+      </w:r>
+      <w:r>
         <w:br w:type="page"/>
       </w:r>
     </w:p>
+    <w:bookmarkStart w:id="3" w:name="_Toc23678313" w:displacedByCustomXml="next"/>
     <w:sdt>
       <w:sdtPr>
         <w:rPr>
@@ -1290,6 +1463,7 @@
           <w:docPartUnique/>
         </w:docPartObj>
       </w:sdtPr>
+      <w:sdtEndPr/>
       <w:sdtContent>
         <w:p>
           <w:pPr>
@@ -1298,12 +1472,14 @@
           <w:r>
             <w:t>References</w:t>
           </w:r>
+          <w:bookmarkEnd w:id="3"/>
         </w:p>
         <w:sdt>
           <w:sdtPr>
             <w:id w:val="-573587230"/>
             <w:bibliography/>
           </w:sdtPr>
+          <w:sdtEndPr/>
           <w:sdtContent>
             <w:p>
               <w:pPr>
@@ -1360,9 +1536,9 @@
       </w:sdtContent>
     </w:sdt>
     <w:sectPr>
-      <w:headerReference w:type="default" r:id="rId11"/>
-      <w:footerReference w:type="default" r:id="rId12"/>
-      <w:footerReference w:type="first" r:id="rId13"/>
+      <w:headerReference w:type="default" r:id="rId13"/>
+      <w:footerReference w:type="default" r:id="rId14"/>
+      <w:footerReference w:type="first" r:id="rId15"/>
       <w:pgSz w:w="11906" w:h="16838"/>
       <w:pgMar w:top="1440" w:right="1440" w:bottom="1440" w:left="1440" w:header="708" w:footer="708" w:gutter="0"/>
       <w:pgNumType w:start="0"/>
@@ -1469,6 +1645,7 @@
         <w:showingPlcHdr/>
         <w15:appearance w15:val="hidden"/>
       </w:sdtPr>
+      <w:sdtEndPr/>
       <w:sdtContent>
         <w:r>
           <w:t>[Type here]</w:t>
@@ -1488,6 +1665,7 @@
         <w:showingPlcHdr/>
         <w15:appearance w15:val="hidden"/>
       </w:sdtPr>
+      <w:sdtEndPr/>
       <w:sdtContent>
         <w:r>
           <w:t>[Type here]</w:t>
@@ -1507,6 +1685,7 @@
         <w:showingPlcHdr/>
         <w15:appearance w15:val="hidden"/>
       </w:sdtPr>
+      <w:sdtEndPr/>
       <w:sdtContent>
         <w:r>
           <w:t>[Type here]</w:t>
@@ -2476,6 +2655,7 @@
     <w:rsidRoot w:val="00CD2CC4"/>
     <w:rsid w:val="002E461F"/>
     <w:rsid w:val="00421B6F"/>
+    <w:rsid w:val="0042786E"/>
     <w:rsid w:val="007C0D65"/>
     <w:rsid w:val="00CD2CC4"/>
     <w:rsid w:val="00F871BA"/>
@@ -3291,7 +3471,7 @@
 </file>
 
 <file path=customXml/itemProps2.xml><?xml version="1.0" encoding="utf-8"?>
-<ds:datastoreItem xmlns:ds="http://schemas.openxmlformats.org/officeDocument/2006/customXml" ds:itemID="{D0D25E56-DE2F-4EF3-A986-1B1EB09C91A6}">
+<ds:datastoreItem xmlns:ds="http://schemas.openxmlformats.org/officeDocument/2006/customXml" ds:itemID="{82262BA2-ED60-41D9-AB11-B912FA0C55DB}">
   <ds:schemaRefs>
     <ds:schemaRef ds:uri="http://schemas.openxmlformats.org/officeDocument/2006/bibliography"/>
   </ds:schemaRefs>

</xml_diff>

<commit_message>
update diagram and document from factory branch
</commit_message>
<xml_diff>
--- a/Design Pattern Decision Document.docx
+++ b/Design Pattern Decision Document.docx
@@ -2,8 +2,6 @@
 <file path=word/document.xml><?xml version="1.0" encoding="utf-8"?>
 <w:document xmlns:wpc="http://schemas.microsoft.com/office/word/2010/wordprocessingCanvas" xmlns:cx="http://schemas.microsoft.com/office/drawing/2014/chartex" xmlns:cx1="http://schemas.microsoft.com/office/drawing/2015/9/8/chartex" xmlns:cx2="http://schemas.microsoft.com/office/drawing/2015/10/21/chartex" xmlns:cx3="http://schemas.microsoft.com/office/drawing/2016/5/9/chartex" xmlns:cx4="http://schemas.microsoft.com/office/drawing/2016/5/10/chartex" xmlns:cx5="http://schemas.microsoft.com/office/drawing/2016/5/11/chartex" xmlns:cx6="http://schemas.microsoft.com/office/drawing/2016/5/12/chartex" xmlns:cx7="http://schemas.microsoft.com/office/drawing/2016/5/13/chartex" xmlns:cx8="http://schemas.microsoft.com/office/drawing/2016/5/14/chartex" xmlns:mc="http://schemas.openxmlformats.org/markup-compatibility/2006" xmlns:aink="http://schemas.microsoft.com/office/drawing/2016/ink" xmlns:am3d="http://schemas.microsoft.com/office/drawing/2017/model3d" xmlns:o="urn:schemas-microsoft-com:office:office" xmlns:r="http://schemas.openxmlformats.org/officeDocument/2006/relationships" xmlns:m="http://schemas.openxmlformats.org/officeDocument/2006/math" xmlns:v="urn:schemas-microsoft-com:vml" xmlns:wp14="http://schemas.microsoft.com/office/word/2010/wordprocessingDrawing" xmlns:wp="http://schemas.openxmlformats.org/drawingml/2006/wordprocessingDrawing" xmlns:w10="urn:schemas-microsoft-com:office:word" xmlns:w="http://schemas.openxmlformats.org/wordprocessingml/2006/main" xmlns:w14="http://schemas.microsoft.com/office/word/2010/wordml" xmlns:w15="http://schemas.microsoft.com/office/word/2012/wordml" xmlns:w16cid="http://schemas.microsoft.com/office/word/2016/wordml/cid" xmlns:w16se="http://schemas.microsoft.com/office/word/2015/wordml/symex" xmlns:wpg="http://schemas.microsoft.com/office/word/2010/wordprocessingGroup" xmlns:wpi="http://schemas.microsoft.com/office/word/2010/wordprocessingInk" xmlns:wne="http://schemas.microsoft.com/office/word/2006/wordml" xmlns:wps="http://schemas.microsoft.com/office/word/2010/wordprocessingShape" mc:Ignorable="w14 w15 w16se w16cid wp14">
   <w:body>
-    <w:bookmarkStart w:id="0" w:name="_GoBack" w:displacedByCustomXml="next"/>
-    <w:bookmarkEnd w:id="0" w:displacedByCustomXml="next"/>
     <w:sdt>
       <w:sdtPr>
         <w:id w:val="1967379252"/>
@@ -12,6 +10,7 @@
           <w:docPartUnique/>
         </w:docPartObj>
       </w:sdtPr>
+      <w:sdtEndPr/>
       <w:sdtContent>
         <w:p>
           <w:r>
@@ -91,6 +90,7 @@
                                   <w:dataBinding w:prefixMappings="xmlns:ns0='http://schemas.openxmlformats.org/package/2006/metadata/core-properties' xmlns:ns1='http://purl.org/dc/elements/1.1/'" w:xpath="/ns0:coreProperties[1]/ns1:title[1]" w:storeItemID="{6C3C8BC8-F283-45AE-878A-BAB7291924A1}"/>
                                   <w:text/>
                                 </w:sdtPr>
+                                <w:sdtEndPr/>
                                 <w:sdtContent>
                                   <w:p>
                                     <w:pPr>
@@ -137,6 +137,7 @@
                                   <w:dataBinding w:prefixMappings="xmlns:ns0='http://schemas.microsoft.com/office/2006/coverPageProps'" w:xpath="/ns0:CoverPageProperties[1]/ns0:Abstract[1]" w:storeItemID="{55AF091B-3C7A-41E3-B477-F2FDAA23CFDA}"/>
                                   <w:text/>
                                 </w:sdtPr>
+                                <w:sdtEndPr/>
                                 <w:sdtContent>
                                   <w:p>
                                     <w:pPr>
@@ -193,6 +194,7 @@
                             <w:dataBinding w:prefixMappings="xmlns:ns0='http://schemas.openxmlformats.org/package/2006/metadata/core-properties' xmlns:ns1='http://purl.org/dc/elements/1.1/'" w:xpath="/ns0:coreProperties[1]/ns1:title[1]" w:storeItemID="{6C3C8BC8-F283-45AE-878A-BAB7291924A1}"/>
                             <w:text/>
                           </w:sdtPr>
+                          <w:sdtEndPr/>
                           <w:sdtContent>
                             <w:p>
                               <w:pPr>
@@ -239,6 +241,7 @@
                             <w:dataBinding w:prefixMappings="xmlns:ns0='http://schemas.microsoft.com/office/2006/coverPageProps'" w:xpath="/ns0:CoverPageProperties[1]/ns0:Abstract[1]" w:storeItemID="{55AF091B-3C7A-41E3-B477-F2FDAA23CFDA}"/>
                             <w:text/>
                           </w:sdtPr>
+                          <w:sdtEndPr/>
                           <w:sdtContent>
                             <w:p>
                               <w:pPr>
@@ -371,6 +374,7 @@
                                     <w:dataBinding w:prefixMappings="xmlns:ns0='http://schemas.openxmlformats.org/package/2006/metadata/core-properties' xmlns:ns1='http://purl.org/dc/elements/1.1/'" w:xpath="/ns0:coreProperties[1]/ns1:subject[1]" w:storeItemID="{6C3C8BC8-F283-45AE-878A-BAB7291924A1}"/>
                                     <w:text/>
                                   </w:sdtPr>
+                                  <w:sdtEndPr/>
                                   <w:sdtContent>
                                     <w:r>
                                       <w:rPr>
@@ -440,6 +444,7 @@
                               <w:dataBinding w:prefixMappings="xmlns:ns0='http://schemas.openxmlformats.org/package/2006/metadata/core-properties' xmlns:ns1='http://purl.org/dc/elements/1.1/'" w:xpath="/ns0:coreProperties[1]/ns1:subject[1]" w:storeItemID="{6C3C8BC8-F283-45AE-878A-BAB7291924A1}"/>
                               <w:text/>
                             </w:sdtPr>
+                            <w:sdtEndPr/>
                             <w:sdtContent>
                               <w:r>
                                 <w:rPr>
@@ -514,7 +519,9 @@
               <w:tab w:val="right" w:leader="dot" w:pos="9016"/>
             </w:tabs>
             <w:rPr>
+              <w:rFonts w:eastAsiaTheme="minorEastAsia"/>
               <w:noProof/>
+              <w:lang w:eastAsia="en-NZ"/>
             </w:rPr>
           </w:pPr>
           <w:r>
@@ -526,13 +533,13 @@
           <w:r>
             <w:fldChar w:fldCharType="separate"/>
           </w:r>
-          <w:hyperlink w:anchor="_Toc23426826" w:history="1">
+          <w:hyperlink w:anchor="_Toc23678311" w:history="1">
             <w:r>
               <w:rPr>
                 <w:rStyle w:val="Hyperlink"/>
                 <w:noProof/>
               </w:rPr>
-              <w:t>Factory pattern</w:t>
+              <w:t>Beginning Class Diagram</w:t>
             </w:r>
             <w:r>
               <w:rPr>
@@ -553,7 +560,7 @@
                 <w:noProof/>
                 <w:webHidden/>
               </w:rPr>
-              <w:instrText xml:space="preserve"> PAGEREF _Toc23426826 \h </w:instrText>
+              <w:instrText xml:space="preserve"> PAGEREF _Toc23678311 \h </w:instrText>
             </w:r>
             <w:r>
               <w:rPr>
@@ -586,6 +593,146 @@
         </w:p>
         <w:p>
           <w:pPr>
+            <w:pStyle w:val="TOC1"/>
+            <w:tabs>
+              <w:tab w:val="right" w:leader="dot" w:pos="9016"/>
+            </w:tabs>
+            <w:rPr>
+              <w:rFonts w:eastAsiaTheme="minorEastAsia"/>
+              <w:noProof/>
+              <w:lang w:eastAsia="en-NZ"/>
+            </w:rPr>
+          </w:pPr>
+          <w:hyperlink w:anchor="_Toc23678312" w:history="1">
+            <w:r>
+              <w:rPr>
+                <w:rStyle w:val="Hyperlink"/>
+                <w:noProof/>
+              </w:rPr>
+              <w:t>Factory pattern</w:t>
+            </w:r>
+            <w:r>
+              <w:rPr>
+                <w:noProof/>
+                <w:webHidden/>
+              </w:rPr>
+              <w:tab/>
+            </w:r>
+            <w:r>
+              <w:rPr>
+                <w:noProof/>
+                <w:webHidden/>
+              </w:rPr>
+              <w:fldChar w:fldCharType="begin"/>
+            </w:r>
+            <w:r>
+              <w:rPr>
+                <w:noProof/>
+                <w:webHidden/>
+              </w:rPr>
+              <w:instrText xml:space="preserve"> PAGEREF _Toc23678312 \h </w:instrText>
+            </w:r>
+            <w:r>
+              <w:rPr>
+                <w:noProof/>
+                <w:webHidden/>
+              </w:rPr>
+            </w:r>
+            <w:r>
+              <w:rPr>
+                <w:noProof/>
+                <w:webHidden/>
+              </w:rPr>
+              <w:fldChar w:fldCharType="separate"/>
+            </w:r>
+            <w:r>
+              <w:rPr>
+                <w:noProof/>
+                <w:webHidden/>
+              </w:rPr>
+              <w:t>3</w:t>
+            </w:r>
+            <w:r>
+              <w:rPr>
+                <w:noProof/>
+                <w:webHidden/>
+              </w:rPr>
+              <w:fldChar w:fldCharType="end"/>
+            </w:r>
+          </w:hyperlink>
+        </w:p>
+        <w:p>
+          <w:pPr>
+            <w:pStyle w:val="TOC1"/>
+            <w:tabs>
+              <w:tab w:val="right" w:leader="dot" w:pos="9016"/>
+            </w:tabs>
+            <w:rPr>
+              <w:rFonts w:eastAsiaTheme="minorEastAsia"/>
+              <w:noProof/>
+              <w:lang w:eastAsia="en-NZ"/>
+            </w:rPr>
+          </w:pPr>
+          <w:hyperlink w:anchor="_Toc23678313" w:history="1">
+            <w:r>
+              <w:rPr>
+                <w:rStyle w:val="Hyperlink"/>
+                <w:noProof/>
+              </w:rPr>
+              <w:t>References</w:t>
+            </w:r>
+            <w:r>
+              <w:rPr>
+                <w:noProof/>
+                <w:webHidden/>
+              </w:rPr>
+              <w:tab/>
+            </w:r>
+            <w:r>
+              <w:rPr>
+                <w:noProof/>
+                <w:webHidden/>
+              </w:rPr>
+              <w:fldChar w:fldCharType="begin"/>
+            </w:r>
+            <w:r>
+              <w:rPr>
+                <w:noProof/>
+                <w:webHidden/>
+              </w:rPr>
+              <w:instrText xml:space="preserve"> PAGEREF _Toc23678313 \h </w:instrText>
+            </w:r>
+            <w:r>
+              <w:rPr>
+                <w:noProof/>
+                <w:webHidden/>
+              </w:rPr>
+            </w:r>
+            <w:r>
+              <w:rPr>
+                <w:noProof/>
+                <w:webHidden/>
+              </w:rPr>
+              <w:fldChar w:fldCharType="separate"/>
+            </w:r>
+            <w:r>
+              <w:rPr>
+                <w:noProof/>
+                <w:webHidden/>
+              </w:rPr>
+              <w:t>5</w:t>
+            </w:r>
+            <w:r>
+              <w:rPr>
+                <w:noProof/>
+                <w:webHidden/>
+              </w:rPr>
+              <w:fldChar w:fldCharType="end"/>
+            </w:r>
+          </w:hyperlink>
+        </w:p>
+        <w:p>
+          <w:pPr>
             <w:rPr>
               <w:b/>
               <w:bCs/>
@@ -610,9 +757,63 @@
     </w:p>
     <w:p>
       <w:pPr>
+        <w:pStyle w:val="Title"/>
+      </w:pPr>
+      <w:r>
+        <w:lastRenderedPageBreak/>
+        <w:t>Design Pattern Implementation 1</w:t>
+      </w:r>
+    </w:p>
+    <w:p>
+      <w:pPr>
         <w:pStyle w:val="Heading1"/>
       </w:pPr>
-      <w:bookmarkStart w:id="1" w:name="_Toc23426826"/>
+      <w:bookmarkStart w:id="0" w:name="_Toc23678311"/>
+      <w:r>
+        <w:t>Beginning Class Diagram</w:t>
+      </w:r>
+      <w:bookmarkEnd w:id="0"/>
+    </w:p>
+    <w:p>
+      <w:r>
+        <w:object w:dxaOrig="26686" w:dyaOrig="15030" w14:anchorId="221B4FFE">
+          <v:shapetype id="_x0000_t75" coordsize="21600,21600" o:spt="75" o:preferrelative="t" path="m@4@5l@4@11@9@11@9@5xe" filled="f" stroked="f">
+            <v:stroke joinstyle="miter"/>
+            <v:formulas>
+              <v:f eqn="if lineDrawn pixelLineWidth 0"/>
+              <v:f eqn="sum @0 1 0"/>
+              <v:f eqn="sum 0 0 @1"/>
+              <v:f eqn="prod @2 1 2"/>
+              <v:f eqn="prod @3 21600 pixelWidth"/>
+              <v:f eqn="prod @3 21600 pixelHeight"/>
+              <v:f eqn="sum @0 0 1"/>
+              <v:f eqn="prod @6 1 2"/>
+              <v:f eqn="prod @7 21600 pixelWidth"/>
+              <v:f eqn="sum @8 21600 0"/>
+              <v:f eqn="prod @7 21600 pixelHeight"/>
+              <v:f eqn="sum @10 21600 0"/>
+            </v:formulas>
+            <v:path o:extrusionok="f" gradientshapeok="t" o:connecttype="rect"/>
+            <o:lock v:ext="edit" aspectratio="t"/>
+          </v:shapetype>
+          <v:shape id="_x0000_i1025" type="#_x0000_t75" style="width:450.75pt;height:254.25pt" o:ole="">
+            <v:imagedata r:id="rId9" o:title=""/>
+          </v:shape>
+          <o:OLEObject Type="Embed" ProgID="Visio.Drawing.15" ShapeID="_x0000_i1025" DrawAspect="Content" ObjectID="_1634291644" r:id="rId10"/>
+        </w:object>
+      </w:r>
+      <w:r>
+        <w:t xml:space="preserve"> </w:t>
+      </w:r>
+      <w:r>
+        <w:br w:type="page"/>
+      </w:r>
+    </w:p>
+    <w:p>
+      <w:pPr>
+        <w:pStyle w:val="Heading1"/>
+      </w:pPr>
+      <w:bookmarkStart w:id="1" w:name="_Toc23678312"/>
       <w:r>
         <w:lastRenderedPageBreak/>
         <w:t>Factory</w:t>
@@ -630,7 +831,19 @@
         <w:t>e</w:t>
       </w:r>
       <w:r>
-        <w:t xml:space="preserve"> issue with this program is that two drawers can not be initialized at the same time </w:t>
+        <w:t xml:space="preserve"> issue with this program is that two drawers</w:t>
+      </w:r>
+      <w:r>
+        <w:t xml:space="preserve"> and they</w:t>
+      </w:r>
+      <w:r>
+        <w:t xml:space="preserve"> cannot b</w:t>
+      </w:r>
+      <w:r>
+        <w:t>oth be</w:t>
+      </w:r>
+      <w:r>
+        <w:t xml:space="preserve"> initialized at the same time </w:t>
       </w:r>
       <w:r>
         <w:t>since they will override each other.</w:t>
@@ -1052,13 +1265,7 @@
     <w:p/>
     <w:p>
       <w:r>
-        <w:t xml:space="preserve">To fix this we need a </w:t>
-      </w:r>
-      <w:r>
-        <w:t>Fake</w:t>
-      </w:r>
-      <w:r>
-        <w:t xml:space="preserve"> drawer</w:t>
+        <w:t>To fix this we need a drawer</w:t>
       </w:r>
       <w:r>
         <w:t xml:space="preserve"> and an abstract product for both real drawers.</w:t>
@@ -1090,6 +1297,7 @@
           <w:id w:val="-775100276"/>
           <w:citation/>
         </w:sdtPr>
+        <w:sdtEndPr/>
         <w:sdtContent>
           <w:r>
             <w:fldChar w:fldCharType="begin"/>
@@ -1112,6 +1320,9 @@
         </w:sdtContent>
       </w:sdt>
       <w:r>
+        <w:t xml:space="preserve"> </w:t>
+      </w:r>
+      <w:r>
         <w:t>pg121</w:t>
       </w:r>
     </w:p>
@@ -1161,6 +1372,7 @@
           <w:id w:val="1051186569"/>
           <w:citation/>
         </w:sdtPr>
+        <w:sdtEndPr/>
         <w:sdtContent>
           <w:r>
             <w:fldChar w:fldCharType="begin"/>
@@ -1183,6 +1395,9 @@
         </w:sdtContent>
       </w:sdt>
       <w:r>
+        <w:t xml:space="preserve"> </w:t>
+      </w:r>
+      <w:r>
         <w:t>pg122</w:t>
       </w:r>
     </w:p>
@@ -1206,6 +1421,34 @@
         <w:br w:type="page"/>
       </w:r>
     </w:p>
+    <w:p>
+      <w:pPr>
+        <w:pStyle w:val="Heading1"/>
+      </w:pPr>
+      <w:r>
+        <w:lastRenderedPageBreak/>
+        <w:t>After Factory Method Class D</w:t>
+      </w:r>
+      <w:bookmarkStart w:id="2" w:name="_GoBack"/>
+      <w:bookmarkEnd w:id="2"/>
+      <w:r>
+        <w:t>iagram</w:t>
+      </w:r>
+    </w:p>
+    <w:p>
+      <w:r>
+        <w:object w:dxaOrig="23086" w:dyaOrig="18421" w14:anchorId="5D309409">
+          <v:shape id="_x0000_i1028" type="#_x0000_t75" style="width:450pt;height:359.25pt" o:ole="">
+            <v:imagedata r:id="rId11" o:title=""/>
+          </v:shape>
+          <o:OLEObject Type="Embed" ProgID="Visio.Drawing.15" ShapeID="_x0000_i1028" DrawAspect="Content" ObjectID="_1634291645" r:id="rId12"/>
+        </w:object>
+      </w:r>
+      <w:r>
+        <w:br w:type="page"/>
+      </w:r>
+    </w:p>
+    <w:bookmarkStart w:id="3" w:name="_Toc23678313" w:displacedByCustomXml="next"/>
     <w:sdt>
       <w:sdtPr>
         <w:rPr>
@@ -1220,6 +1463,7 @@
           <w:docPartUnique/>
         </w:docPartObj>
       </w:sdtPr>
+      <w:sdtEndPr/>
       <w:sdtContent>
         <w:p>
           <w:pPr>
@@ -1228,12 +1472,14 @@
           <w:r>
             <w:t>References</w:t>
           </w:r>
+          <w:bookmarkEnd w:id="3"/>
         </w:p>
         <w:sdt>
           <w:sdtPr>
             <w:id w:val="-573587230"/>
             <w:bibliography/>
           </w:sdtPr>
+          <w:sdtEndPr/>
           <w:sdtContent>
             <w:p>
               <w:pPr>
@@ -1290,9 +1536,9 @@
       </w:sdtContent>
     </w:sdt>
     <w:sectPr>
-      <w:headerReference w:type="default" r:id="rId9"/>
-      <w:footerReference w:type="default" r:id="rId10"/>
-      <w:footerReference w:type="first" r:id="rId11"/>
+      <w:headerReference w:type="default" r:id="rId13"/>
+      <w:footerReference w:type="default" r:id="rId14"/>
+      <w:footerReference w:type="first" r:id="rId15"/>
       <w:pgSz w:w="11906" w:h="16838"/>
       <w:pgMar w:top="1440" w:right="1440" w:bottom="1440" w:left="1440" w:header="708" w:footer="708" w:gutter="0"/>
       <w:pgNumType w:start="0"/>
@@ -1399,6 +1645,7 @@
         <w:showingPlcHdr/>
         <w15:appearance w15:val="hidden"/>
       </w:sdtPr>
+      <w:sdtEndPr/>
       <w:sdtContent>
         <w:r>
           <w:t>[Type here]</w:t>
@@ -1418,6 +1665,7 @@
         <w:showingPlcHdr/>
         <w15:appearance w15:val="hidden"/>
       </w:sdtPr>
+      <w:sdtEndPr/>
       <w:sdtContent>
         <w:r>
           <w:t>[Type here]</w:t>
@@ -1437,6 +1685,7 @@
         <w:showingPlcHdr/>
         <w15:appearance w15:val="hidden"/>
       </w:sdtPr>
+      <w:sdtEndPr/>
       <w:sdtContent>
         <w:r>
           <w:t>[Type here]</w:t>
@@ -2406,8 +2655,10 @@
     <w:rsidRoot w:val="00CD2CC4"/>
     <w:rsid w:val="002E461F"/>
     <w:rsid w:val="00421B6F"/>
+    <w:rsid w:val="0042786E"/>
     <w:rsid w:val="007C0D65"/>
     <w:rsid w:val="00CD2CC4"/>
+    <w:rsid w:val="00F871BA"/>
   </w:rsids>
   <m:mathPr>
     <m:mathFont m:val="Cambria Math"/>
@@ -3220,7 +3471,7 @@
 </file>
 
 <file path=customXml/itemProps2.xml><?xml version="1.0" encoding="utf-8"?>
-<ds:datastoreItem xmlns:ds="http://schemas.openxmlformats.org/officeDocument/2006/customXml" ds:itemID="{914D03CE-96BB-4BFD-833F-D391A668BAEB}">
+<ds:datastoreItem xmlns:ds="http://schemas.openxmlformats.org/officeDocument/2006/customXml" ds:itemID="{82262BA2-ED60-41D9-AB11-B912FA0C55DB}">
   <ds:schemaRefs>
     <ds:schemaRef ds:uri="http://schemas.openxmlformats.org/officeDocument/2006/bibliography"/>
   </ds:schemaRefs>

</xml_diff>

<commit_message>
added the strategy pattern
</commit_message>
<xml_diff>
--- a/Design Pattern Decision Document.docx
+++ b/Design Pattern Decision Document.docx
@@ -761,7 +761,10 @@
       </w:pPr>
       <w:r>
         <w:lastRenderedPageBreak/>
-        <w:t>Design Pattern Implementation 1</w:t>
+        <w:t xml:space="preserve">Design Pattern Implementation </w:t>
+      </w:r>
+      <w:r>
+        <w:t>1</w:t>
       </w:r>
     </w:p>
     <w:p>
@@ -799,7 +802,7 @@
           <v:shape id="_x0000_i1025" type="#_x0000_t75" style="width:450.75pt;height:254.25pt" o:ole="">
             <v:imagedata r:id="rId9" o:title=""/>
           </v:shape>
-          <o:OLEObject Type="Embed" ProgID="Visio.Drawing.15" ShapeID="_x0000_i1025" DrawAspect="Content" ObjectID="_1634291644" r:id="rId10"/>
+          <o:OLEObject Type="Embed" ProgID="Visio.Drawing.15" ShapeID="_x0000_i1025" DrawAspect="Content" ObjectID="_1634305962" r:id="rId10"/>
         </w:object>
       </w:r>
       <w:r>
@@ -1264,6 +1267,13 @@
     </w:p>
     <w:p/>
     <w:p>
+      <w:pPr>
+        <w:pStyle w:val="ListParagraph"/>
+        <w:numPr>
+          <w:ilvl w:val="0"/>
+          <w:numId w:val="2"/>
+        </w:numPr>
+      </w:pPr>
       <w:r>
         <w:t>To fix this we need a drawer</w:t>
       </w:r>
@@ -1272,6 +1282,13 @@
       </w:r>
     </w:p>
     <w:p>
+      <w:pPr>
+        <w:pStyle w:val="ListParagraph"/>
+        <w:numPr>
+          <w:ilvl w:val="0"/>
+          <w:numId w:val="2"/>
+        </w:numPr>
+      </w:pPr>
       <w:r>
         <w:t>The M</w:t>
       </w:r>
@@ -1279,16 +1296,27 @@
         <w:t xml:space="preserve">ain can initialize </w:t>
       </w:r>
       <w:r>
-        <w:t>with the fake drawers and the interface when trying to use drawer methods will select between the two real drawers.</w:t>
-      </w:r>
-    </w:p>
-    <w:p/>
-    <w:p>
+        <w:t>with the fake</w:t>
+      </w:r>
+      <w:r>
+        <w:t xml:space="preserve"> or basic</w:t>
+      </w:r>
+      <w:r>
+        <w:t xml:space="preserve"> drawers and the interface when trying to use drawer methods will select between the two real drawers.</w:t>
+      </w:r>
+    </w:p>
+    <w:p>
+      <w:pPr>
+        <w:ind w:left="360"/>
+      </w:pPr>
       <w:r>
         <w:t>This aligns perfectly with the design pattern book</w:t>
       </w:r>
     </w:p>
     <w:p>
+      <w:pPr>
+        <w:ind w:left="360"/>
+      </w:pPr>
       <w:r>
         <w:t>“Define an interface for creating an object, but let subclasses decide which class to instantiate. Factory Method lets a class defer instantiation to subclass. “</w:t>
       </w:r>
@@ -1326,22 +1354,16 @@
         <w:t>pg121</w:t>
       </w:r>
     </w:p>
-    <w:p/>
-    <w:p>
-      <w:r>
-        <w:t xml:space="preserve">Use the Factory Method pattern when </w:t>
-      </w:r>
-    </w:p>
     <w:p>
       <w:pPr>
         <w:pStyle w:val="ListParagraph"/>
         <w:numPr>
           <w:ilvl w:val="0"/>
-          <w:numId w:val="1"/>
+          <w:numId w:val="2"/>
         </w:numPr>
       </w:pPr>
       <w:r>
-        <w:t>A class can't anticipate the class of objects it must create. (exactly why I need it)</w:t>
+        <w:t>It will select the drawer and the creator will build it.</w:t>
       </w:r>
     </w:p>
     <w:p>
@@ -1349,23 +1371,30 @@
         <w:pStyle w:val="ListParagraph"/>
         <w:numPr>
           <w:ilvl w:val="0"/>
-          <w:numId w:val="1"/>
+          <w:numId w:val="2"/>
         </w:numPr>
       </w:pPr>
       <w:r>
-        <w:t xml:space="preserve">A class wants its subclasses to specify the objects it creates. </w:t>
-      </w:r>
-    </w:p>
-    <w:p>
-      <w:pPr>
-        <w:pStyle w:val="ListParagraph"/>
-        <w:numPr>
-          <w:ilvl w:val="0"/>
-          <w:numId w:val="1"/>
-        </w:numPr>
-      </w:pPr>
-      <w:r>
-        <w:t xml:space="preserve">classes delegate responsibility to one of several helper subclasses, and you want to localize the knowledge of which helper subclass is the delegate. </w:t>
+        <w:t xml:space="preserve">I can just reference each child class since it will make the front-end interface </w:t>
+      </w:r>
+      <w:proofErr w:type="spellStart"/>
+      <w:r>
+        <w:t>initlize</w:t>
+      </w:r>
+      <w:proofErr w:type="spellEnd"/>
+      <w:r>
+        <w:t xml:space="preserve"> to many subclasses so it’s better to delegate that to a creator</w:t>
+      </w:r>
+    </w:p>
+    <w:p>
+      <w:pPr>
+        <w:ind w:left="360"/>
+      </w:pPr>
+      <w:r>
+        <w:t>C</w:t>
+      </w:r>
+      <w:r>
+        <w:t xml:space="preserve">lasses delegate responsibility to one of several helper subclasses, and you want to localize the knowledge of which helper subclass is the delegate. </w:t>
       </w:r>
       <w:sdt>
         <w:sdtPr>
@@ -1402,14 +1431,36 @@
       </w:r>
     </w:p>
     <w:p>
-      <w:r>
-        <w:t>Since I can’t predict what subclasses I need, a factory</w:t>
-      </w:r>
-      <w:r>
-        <w:t xml:space="preserve"> needs</w:t>
-      </w:r>
-      <w:r>
-        <w:t xml:space="preserve"> to produce the desired outcome</w:t>
+      <w:pPr>
+        <w:pStyle w:val="ListParagraph"/>
+        <w:numPr>
+          <w:ilvl w:val="0"/>
+          <w:numId w:val="2"/>
+        </w:numPr>
+      </w:pPr>
+      <w:r>
+        <w:t>The bonus</w:t>
+      </w:r>
+      <w:r>
+        <w:t xml:space="preserve"> </w:t>
+      </w:r>
+      <w:r>
+        <w:t>the</w:t>
+      </w:r>
+      <w:r>
+        <w:t xml:space="preserve"> factory</w:t>
+      </w:r>
+      <w:r>
+        <w:t xml:space="preserve"> or builder</w:t>
+      </w:r>
+      <w:r>
+        <w:t xml:space="preserve"> </w:t>
+      </w:r>
+      <w:r>
+        <w:t>can</w:t>
+      </w:r>
+      <w:r>
+        <w:t xml:space="preserve"> produce the desired outcome</w:t>
       </w:r>
       <w:r>
         <w:t xml:space="preserve"> when it</w:t>
@@ -1417,6 +1468,100 @@
       <w:r>
         <w:t xml:space="preserve"> is needed.</w:t>
       </w:r>
+    </w:p>
+    <w:p>
+      <w:pPr>
+        <w:pStyle w:val="ListParagraph"/>
+        <w:numPr>
+          <w:ilvl w:val="0"/>
+          <w:numId w:val="2"/>
+        </w:numPr>
+      </w:pPr>
+      <w:r>
+        <w:t xml:space="preserve">After the real drawer is produced the interface need to re-initialize </w:t>
+      </w:r>
+      <w:proofErr w:type="spellStart"/>
+      <w:r>
+        <w:t>SourceReader</w:t>
+      </w:r>
+      <w:proofErr w:type="spellEnd"/>
+      <w:r>
+        <w:t xml:space="preserve"> to make sure the changes can be drawn to.</w:t>
+      </w:r>
+    </w:p>
+    <w:p>
+      <w:r>
+        <w:t>This could also be applied to extra readers or parsers.</w:t>
+      </w:r>
+    </w:p>
+    <w:p>
+      <w:pPr>
+        <w:pStyle w:val="Heading2"/>
+      </w:pPr>
+      <w:r>
+        <w:t>Pro</w:t>
+      </w:r>
+    </w:p>
+    <w:p>
+      <w:pPr>
+        <w:pStyle w:val="ListParagraph"/>
+        <w:numPr>
+          <w:ilvl w:val="0"/>
+          <w:numId w:val="4"/>
+        </w:numPr>
+      </w:pPr>
+      <w:r>
+        <w:t>Multiple drawers, parsers, readers/interfaces could be used</w:t>
+      </w:r>
+      <w:r>
+        <w:t>, even while the program was running.</w:t>
+      </w:r>
+    </w:p>
+    <w:p>
+      <w:pPr>
+        <w:pStyle w:val="ListParagraph"/>
+        <w:numPr>
+          <w:ilvl w:val="0"/>
+          <w:numId w:val="4"/>
+        </w:numPr>
+      </w:pPr>
+      <w:r>
+        <w:t>It will not bloat the font end with lots of different python references/library</w:t>
+      </w:r>
+    </w:p>
+    <w:p>
+      <w:pPr>
+        <w:pStyle w:val="Heading2"/>
+      </w:pPr>
+      <w:r>
+        <w:t>Con</w:t>
+      </w:r>
+    </w:p>
+    <w:p>
+      <w:pPr>
+        <w:pStyle w:val="ListParagraph"/>
+        <w:numPr>
+          <w:ilvl w:val="0"/>
+          <w:numId w:val="5"/>
+        </w:numPr>
+      </w:pPr>
+      <w:r>
+        <w:t>The whole source reader needs to be restarted since any front-end references won’t work until it has been re-instanced.</w:t>
+      </w:r>
+    </w:p>
+    <w:p>
+      <w:pPr>
+        <w:pStyle w:val="ListParagraph"/>
+        <w:numPr>
+          <w:ilvl w:val="0"/>
+          <w:numId w:val="5"/>
+        </w:numPr>
+      </w:pPr>
+      <w:r>
+        <w:t>If the Model set up very complex this would have to be included in the front end.</w:t>
+      </w:r>
+    </w:p>
+    <w:p>
       <w:r>
         <w:br w:type="page"/>
       </w:r>
@@ -1427,23 +1572,748 @@
       </w:pPr>
       <w:r>
         <w:lastRenderedPageBreak/>
-        <w:t>After Factory Method Class D</w:t>
-      </w:r>
-      <w:bookmarkStart w:id="2" w:name="_GoBack"/>
-      <w:bookmarkEnd w:id="2"/>
-      <w:r>
-        <w:t>iagram</w:t>
-      </w:r>
-    </w:p>
-    <w:p>
-      <w:r>
-        <w:object w:dxaOrig="23086" w:dyaOrig="18421" w14:anchorId="5D309409">
+        <w:t>After Factory Method Class Diagram</w:t>
+      </w:r>
+    </w:p>
+    <w:p>
+      <w:r>
+        <w:object w:dxaOrig="23086" w:dyaOrig="18421" w14:anchorId="0AF3F584">
           <v:shape id="_x0000_i1028" type="#_x0000_t75" style="width:450pt;height:359.25pt" o:ole="">
             <v:imagedata r:id="rId11" o:title=""/>
           </v:shape>
-          <o:OLEObject Type="Embed" ProgID="Visio.Drawing.15" ShapeID="_x0000_i1028" DrawAspect="Content" ObjectID="_1634291645" r:id="rId12"/>
+          <o:OLEObject Type="Embed" ProgID="Visio.Drawing.15" ShapeID="_x0000_i1028" DrawAspect="Content" ObjectID="_1634305963" r:id="rId12"/>
         </w:object>
       </w:r>
+    </w:p>
+    <w:p>
+      <w:r>
+        <w:br w:type="page"/>
+      </w:r>
+    </w:p>
+    <w:p>
+      <w:pPr>
+        <w:pStyle w:val="Title"/>
+      </w:pPr>
+      <w:r>
+        <w:lastRenderedPageBreak/>
+        <w:t xml:space="preserve">Design Pattern Implementation </w:t>
+      </w:r>
+      <w:r>
+        <w:t>2</w:t>
+      </w:r>
+    </w:p>
+    <w:p>
+      <w:pPr>
+        <w:pStyle w:val="Heading1"/>
+      </w:pPr>
+      <w:r>
+        <w:t>Beginning Class Diagram</w:t>
+      </w:r>
+      <w:r>
+        <w:t xml:space="preserve"> </w:t>
+      </w:r>
+      <w:r>
+        <w:t>(same diagram)</w:t>
+      </w:r>
+    </w:p>
+    <w:p>
+      <w:r>
+        <w:object w:dxaOrig="26686" w:dyaOrig="15030" w14:anchorId="7B6B5A2B">
+          <v:shape id="_x0000_i1030" type="#_x0000_t75" style="width:450.75pt;height:254.25pt" o:ole="">
+            <v:imagedata r:id="rId9" o:title=""/>
+          </v:shape>
+          <o:OLEObject Type="Embed" ProgID="Visio.Drawing.15" ShapeID="_x0000_i1030" DrawAspect="Content" ObjectID="_1634305964" r:id="rId13"/>
+        </w:object>
+      </w:r>
+      <w:r>
+        <w:t xml:space="preserve"> </w:t>
+      </w:r>
+      <w:r>
+        <w:br w:type="page"/>
+      </w:r>
+    </w:p>
+    <w:p>
+      <w:pPr>
+        <w:pStyle w:val="Heading1"/>
+      </w:pPr>
+      <w:r>
+        <w:lastRenderedPageBreak/>
+        <w:t>Strategy</w:t>
+      </w:r>
+    </w:p>
+    <w:p>
+      <w:r>
+        <w:t xml:space="preserve">The issue is </w:t>
+      </w:r>
+      <w:r>
+        <w:t xml:space="preserve">still </w:t>
+      </w:r>
+      <w:r>
+        <w:t>th</w:t>
+      </w:r>
+      <w:r>
+        <w:t>e</w:t>
+      </w:r>
+      <w:r>
+        <w:t xml:space="preserve"> two </w:t>
+      </w:r>
+      <w:r>
+        <w:t>drawers,</w:t>
+      </w:r>
+      <w:r>
+        <w:t xml:space="preserve"> </w:t>
+      </w:r>
+      <w:r>
+        <w:t>and this is another strategy to manage them</w:t>
+      </w:r>
+    </w:p>
+    <w:p>
+      <w:pPr>
+        <w:pStyle w:val="NoSpacing"/>
+        <w:rPr>
+          <w:rFonts w:asciiTheme="majorHAnsi" w:hAnsiTheme="majorHAnsi" w:cstheme="majorHAnsi"/>
+          <w:lang w:eastAsia="en-NZ"/>
+        </w:rPr>
+      </w:pPr>
+      <w:r>
+        <w:rPr>
+          <w:rFonts w:asciiTheme="majorHAnsi" w:hAnsiTheme="majorHAnsi" w:cstheme="majorHAnsi"/>
+          <w:lang w:eastAsia="en-NZ"/>
+        </w:rPr>
+        <w:t xml:space="preserve">c = </w:t>
+      </w:r>
+      <w:proofErr w:type="spellStart"/>
+      <w:proofErr w:type="gramStart"/>
+      <w:r>
+        <w:rPr>
+          <w:rFonts w:asciiTheme="majorHAnsi" w:hAnsiTheme="majorHAnsi" w:cstheme="majorHAnsi"/>
+          <w:lang w:eastAsia="en-NZ"/>
+        </w:rPr>
+        <w:t>config.read</w:t>
+      </w:r>
+      <w:proofErr w:type="spellEnd"/>
+      <w:proofErr w:type="gramEnd"/>
+      <w:r>
+        <w:rPr>
+          <w:rFonts w:asciiTheme="majorHAnsi" w:hAnsiTheme="majorHAnsi" w:cstheme="majorHAnsi"/>
+          <w:lang w:eastAsia="en-NZ"/>
+        </w:rPr>
+        <w:t>().</w:t>
+      </w:r>
+      <w:proofErr w:type="spellStart"/>
+      <w:r>
+        <w:rPr>
+          <w:rFonts w:asciiTheme="majorHAnsi" w:hAnsiTheme="majorHAnsi" w:cstheme="majorHAnsi"/>
+          <w:lang w:eastAsia="en-NZ"/>
+        </w:rPr>
+        <w:t>splitlines</w:t>
+      </w:r>
+      <w:proofErr w:type="spellEnd"/>
+      <w:r>
+        <w:rPr>
+          <w:rFonts w:asciiTheme="majorHAnsi" w:hAnsiTheme="majorHAnsi" w:cstheme="majorHAnsi"/>
+          <w:lang w:eastAsia="en-NZ"/>
+        </w:rPr>
+        <w:t>()</w:t>
+      </w:r>
+      <w:r>
+        <w:rPr>
+          <w:rFonts w:asciiTheme="majorHAnsi" w:hAnsiTheme="majorHAnsi" w:cstheme="majorHAnsi"/>
+          <w:lang w:eastAsia="en-NZ"/>
+        </w:rPr>
+        <w:br/>
+      </w:r>
+      <w:r>
+        <w:rPr>
+          <w:rFonts w:asciiTheme="majorHAnsi" w:hAnsiTheme="majorHAnsi" w:cstheme="majorHAnsi"/>
+          <w:b/>
+          <w:bCs/>
+          <w:color w:val="000080"/>
+          <w:lang w:eastAsia="en-NZ"/>
+        </w:rPr>
+        <w:t xml:space="preserve">if </w:t>
+      </w:r>
+      <w:r>
+        <w:rPr>
+          <w:rFonts w:asciiTheme="majorHAnsi" w:hAnsiTheme="majorHAnsi" w:cstheme="majorHAnsi"/>
+          <w:lang w:eastAsia="en-NZ"/>
+        </w:rPr>
+        <w:t>c[</w:t>
+      </w:r>
+      <w:r>
+        <w:rPr>
+          <w:rFonts w:asciiTheme="majorHAnsi" w:hAnsiTheme="majorHAnsi" w:cstheme="majorHAnsi"/>
+          <w:color w:val="0000FF"/>
+          <w:lang w:eastAsia="en-NZ"/>
+        </w:rPr>
+        <w:t>0</w:t>
+      </w:r>
+      <w:r>
+        <w:rPr>
+          <w:rFonts w:asciiTheme="majorHAnsi" w:hAnsiTheme="majorHAnsi" w:cstheme="majorHAnsi"/>
+          <w:lang w:eastAsia="en-NZ"/>
+        </w:rPr>
+        <w:t xml:space="preserve">] == </w:t>
+      </w:r>
+      <w:r>
+        <w:rPr>
+          <w:rFonts w:asciiTheme="majorHAnsi" w:hAnsiTheme="majorHAnsi" w:cstheme="majorHAnsi"/>
+          <w:b/>
+          <w:bCs/>
+          <w:color w:val="008080"/>
+          <w:lang w:eastAsia="en-NZ"/>
+        </w:rPr>
+        <w:t>'</w:t>
+      </w:r>
+      <w:proofErr w:type="spellStart"/>
+      <w:r>
+        <w:rPr>
+          <w:rFonts w:asciiTheme="majorHAnsi" w:hAnsiTheme="majorHAnsi" w:cstheme="majorHAnsi"/>
+          <w:b/>
+          <w:bCs/>
+          <w:color w:val="008080"/>
+          <w:lang w:eastAsia="en-NZ"/>
+        </w:rPr>
+        <w:t>DrawerKieran</w:t>
+      </w:r>
+      <w:proofErr w:type="spellEnd"/>
+      <w:r>
+        <w:rPr>
+          <w:rFonts w:asciiTheme="majorHAnsi" w:hAnsiTheme="majorHAnsi" w:cstheme="majorHAnsi"/>
+          <w:b/>
+          <w:bCs/>
+          <w:color w:val="008080"/>
+          <w:lang w:eastAsia="en-NZ"/>
+        </w:rPr>
+        <w:t>'</w:t>
+      </w:r>
+      <w:r>
+        <w:rPr>
+          <w:rFonts w:asciiTheme="majorHAnsi" w:hAnsiTheme="majorHAnsi" w:cstheme="majorHAnsi"/>
+          <w:lang w:eastAsia="en-NZ"/>
+        </w:rPr>
+        <w:t>:</w:t>
+      </w:r>
+      <w:r>
+        <w:rPr>
+          <w:rFonts w:asciiTheme="majorHAnsi" w:hAnsiTheme="majorHAnsi" w:cstheme="majorHAnsi"/>
+          <w:lang w:eastAsia="en-NZ"/>
+        </w:rPr>
+        <w:br/>
+        <w:t xml:space="preserve">    </w:t>
+      </w:r>
+      <w:r>
+        <w:rPr>
+          <w:rFonts w:asciiTheme="majorHAnsi" w:hAnsiTheme="majorHAnsi" w:cstheme="majorHAnsi"/>
+          <w:b/>
+          <w:bCs/>
+          <w:color w:val="000080"/>
+          <w:lang w:eastAsia="en-NZ"/>
+        </w:rPr>
+        <w:t xml:space="preserve">from </w:t>
+      </w:r>
+      <w:proofErr w:type="spellStart"/>
+      <w:r>
+        <w:rPr>
+          <w:rFonts w:asciiTheme="majorHAnsi" w:hAnsiTheme="majorHAnsi" w:cstheme="majorHAnsi"/>
+          <w:lang w:eastAsia="en-NZ"/>
+        </w:rPr>
+        <w:t>DrawerKieran</w:t>
+      </w:r>
+      <w:proofErr w:type="spellEnd"/>
+      <w:r>
+        <w:rPr>
+          <w:rFonts w:asciiTheme="majorHAnsi" w:hAnsiTheme="majorHAnsi" w:cstheme="majorHAnsi"/>
+          <w:lang w:eastAsia="en-NZ"/>
+        </w:rPr>
+        <w:t xml:space="preserve"> </w:t>
+      </w:r>
+      <w:r>
+        <w:rPr>
+          <w:rFonts w:asciiTheme="majorHAnsi" w:hAnsiTheme="majorHAnsi" w:cstheme="majorHAnsi"/>
+          <w:b/>
+          <w:bCs/>
+          <w:color w:val="000080"/>
+          <w:lang w:eastAsia="en-NZ"/>
+        </w:rPr>
+        <w:t xml:space="preserve">import </w:t>
+      </w:r>
+      <w:r>
+        <w:rPr>
+          <w:rFonts w:asciiTheme="majorHAnsi" w:hAnsiTheme="majorHAnsi" w:cstheme="majorHAnsi"/>
+          <w:lang w:eastAsia="en-NZ"/>
+        </w:rPr>
+        <w:t>Drawer</w:t>
+      </w:r>
+      <w:r>
+        <w:rPr>
+          <w:rFonts w:asciiTheme="majorHAnsi" w:hAnsiTheme="majorHAnsi" w:cstheme="majorHAnsi"/>
+          <w:lang w:eastAsia="en-NZ"/>
+        </w:rPr>
+        <w:br/>
+      </w:r>
+      <w:proofErr w:type="spellStart"/>
+      <w:r>
+        <w:rPr>
+          <w:rFonts w:asciiTheme="majorHAnsi" w:hAnsiTheme="majorHAnsi" w:cstheme="majorHAnsi"/>
+          <w:b/>
+          <w:bCs/>
+          <w:color w:val="000080"/>
+          <w:lang w:eastAsia="en-NZ"/>
+        </w:rPr>
+        <w:t>elif</w:t>
+      </w:r>
+      <w:proofErr w:type="spellEnd"/>
+      <w:r>
+        <w:rPr>
+          <w:rFonts w:asciiTheme="majorHAnsi" w:hAnsiTheme="majorHAnsi" w:cstheme="majorHAnsi"/>
+          <w:b/>
+          <w:bCs/>
+          <w:color w:val="000080"/>
+          <w:lang w:eastAsia="en-NZ"/>
+        </w:rPr>
+        <w:t xml:space="preserve"> </w:t>
+      </w:r>
+      <w:r>
+        <w:rPr>
+          <w:rFonts w:asciiTheme="majorHAnsi" w:hAnsiTheme="majorHAnsi" w:cstheme="majorHAnsi"/>
+          <w:lang w:eastAsia="en-NZ"/>
+        </w:rPr>
+        <w:t>c[</w:t>
+      </w:r>
+      <w:r>
+        <w:rPr>
+          <w:rFonts w:asciiTheme="majorHAnsi" w:hAnsiTheme="majorHAnsi" w:cstheme="majorHAnsi"/>
+          <w:color w:val="0000FF"/>
+          <w:lang w:eastAsia="en-NZ"/>
+        </w:rPr>
+        <w:t>0</w:t>
+      </w:r>
+      <w:r>
+        <w:rPr>
+          <w:rFonts w:asciiTheme="majorHAnsi" w:hAnsiTheme="majorHAnsi" w:cstheme="majorHAnsi"/>
+          <w:lang w:eastAsia="en-NZ"/>
+        </w:rPr>
+        <w:t xml:space="preserve">] == </w:t>
+      </w:r>
+      <w:r>
+        <w:rPr>
+          <w:rFonts w:asciiTheme="majorHAnsi" w:hAnsiTheme="majorHAnsi" w:cstheme="majorHAnsi"/>
+          <w:b/>
+          <w:bCs/>
+          <w:color w:val="008080"/>
+          <w:lang w:eastAsia="en-NZ"/>
+        </w:rPr>
+        <w:t>'</w:t>
+      </w:r>
+      <w:proofErr w:type="spellStart"/>
+      <w:r>
+        <w:rPr>
+          <w:rFonts w:asciiTheme="majorHAnsi" w:hAnsiTheme="majorHAnsi" w:cstheme="majorHAnsi"/>
+          <w:b/>
+          <w:bCs/>
+          <w:color w:val="008080"/>
+          <w:lang w:eastAsia="en-NZ"/>
+        </w:rPr>
+        <w:t>DrawerTurtleJack</w:t>
+      </w:r>
+      <w:proofErr w:type="spellEnd"/>
+      <w:r>
+        <w:rPr>
+          <w:rFonts w:asciiTheme="majorHAnsi" w:hAnsiTheme="majorHAnsi" w:cstheme="majorHAnsi"/>
+          <w:b/>
+          <w:bCs/>
+          <w:color w:val="008080"/>
+          <w:lang w:eastAsia="en-NZ"/>
+        </w:rPr>
+        <w:t>'</w:t>
+      </w:r>
+      <w:r>
+        <w:rPr>
+          <w:rFonts w:asciiTheme="majorHAnsi" w:hAnsiTheme="majorHAnsi" w:cstheme="majorHAnsi"/>
+          <w:lang w:eastAsia="en-NZ"/>
+        </w:rPr>
+        <w:t>:</w:t>
+      </w:r>
+      <w:r>
+        <w:rPr>
+          <w:rFonts w:asciiTheme="majorHAnsi" w:hAnsiTheme="majorHAnsi" w:cstheme="majorHAnsi"/>
+          <w:lang w:eastAsia="en-NZ"/>
+        </w:rPr>
+        <w:br/>
+        <w:t xml:space="preserve">    </w:t>
+      </w:r>
+      <w:r>
+        <w:rPr>
+          <w:rFonts w:asciiTheme="majorHAnsi" w:hAnsiTheme="majorHAnsi" w:cstheme="majorHAnsi"/>
+          <w:b/>
+          <w:bCs/>
+          <w:color w:val="000080"/>
+          <w:lang w:eastAsia="en-NZ"/>
+        </w:rPr>
+        <w:t xml:space="preserve">from </w:t>
+      </w:r>
+      <w:proofErr w:type="spellStart"/>
+      <w:r>
+        <w:rPr>
+          <w:rFonts w:asciiTheme="majorHAnsi" w:hAnsiTheme="majorHAnsi" w:cstheme="majorHAnsi"/>
+          <w:lang w:eastAsia="en-NZ"/>
+        </w:rPr>
+        <w:t>DrawerTurtleJack</w:t>
+      </w:r>
+      <w:proofErr w:type="spellEnd"/>
+      <w:r>
+        <w:rPr>
+          <w:rFonts w:asciiTheme="majorHAnsi" w:hAnsiTheme="majorHAnsi" w:cstheme="majorHAnsi"/>
+          <w:lang w:eastAsia="en-NZ"/>
+        </w:rPr>
+        <w:t xml:space="preserve"> </w:t>
+      </w:r>
+      <w:r>
+        <w:rPr>
+          <w:rFonts w:asciiTheme="majorHAnsi" w:hAnsiTheme="majorHAnsi" w:cstheme="majorHAnsi"/>
+          <w:b/>
+          <w:bCs/>
+          <w:color w:val="000080"/>
+          <w:lang w:eastAsia="en-NZ"/>
+        </w:rPr>
+        <w:t xml:space="preserve">import </w:t>
+      </w:r>
+      <w:r>
+        <w:rPr>
+          <w:rFonts w:asciiTheme="majorHAnsi" w:hAnsiTheme="majorHAnsi" w:cstheme="majorHAnsi"/>
+          <w:lang w:eastAsia="en-NZ"/>
+        </w:rPr>
+        <w:t>Drawer</w:t>
+      </w:r>
+      <w:r>
+        <w:rPr>
+          <w:rFonts w:asciiTheme="majorHAnsi" w:hAnsiTheme="majorHAnsi" w:cstheme="majorHAnsi"/>
+          <w:lang w:eastAsia="en-NZ"/>
+        </w:rPr>
+        <w:br/>
+      </w:r>
+      <w:proofErr w:type="spellStart"/>
+      <w:r>
+        <w:rPr>
+          <w:rFonts w:asciiTheme="majorHAnsi" w:hAnsiTheme="majorHAnsi" w:cstheme="majorHAnsi"/>
+          <w:lang w:eastAsia="en-NZ"/>
+        </w:rPr>
+        <w:t>config.close</w:t>
+      </w:r>
+      <w:proofErr w:type="spellEnd"/>
+      <w:r>
+        <w:rPr>
+          <w:rFonts w:asciiTheme="majorHAnsi" w:hAnsiTheme="majorHAnsi" w:cstheme="majorHAnsi"/>
+          <w:lang w:eastAsia="en-NZ"/>
+        </w:rPr>
+        <w:t>()</w:t>
+      </w:r>
+    </w:p>
+    <w:p>
+      <w:pPr>
+        <w:pStyle w:val="NoSpacing"/>
+        <w:rPr>
+          <w:rFonts w:asciiTheme="majorHAnsi" w:hAnsiTheme="majorHAnsi" w:cstheme="majorHAnsi"/>
+        </w:rPr>
+      </w:pPr>
+    </w:p>
+    <w:p>
+      <w:pPr>
+        <w:pStyle w:val="NoSpacing"/>
+        <w:rPr>
+          <w:rFonts w:asciiTheme="majorHAnsi" w:eastAsia="Times New Roman" w:hAnsiTheme="majorHAnsi" w:cstheme="majorHAnsi"/>
+          <w:color w:val="000000"/>
+          <w:lang w:eastAsia="en-NZ"/>
+        </w:rPr>
+      </w:pPr>
+      <w:r>
+        <w:rPr>
+          <w:rFonts w:asciiTheme="majorHAnsi" w:eastAsia="Times New Roman" w:hAnsiTheme="majorHAnsi" w:cstheme="majorHAnsi"/>
+          <w:color w:val="000000"/>
+          <w:lang w:eastAsia="en-NZ"/>
+        </w:rPr>
+        <w:t xml:space="preserve">main = </w:t>
+      </w:r>
+      <w:proofErr w:type="gramStart"/>
+      <w:r>
+        <w:rPr>
+          <w:rFonts w:asciiTheme="majorHAnsi" w:eastAsia="Times New Roman" w:hAnsiTheme="majorHAnsi" w:cstheme="majorHAnsi"/>
+          <w:color w:val="000000"/>
+          <w:lang w:eastAsia="en-NZ"/>
+        </w:rPr>
+        <w:t>Interface(</w:t>
+      </w:r>
+      <w:proofErr w:type="gramEnd"/>
+      <w:r>
+        <w:rPr>
+          <w:rFonts w:asciiTheme="majorHAnsi" w:eastAsia="Times New Roman" w:hAnsiTheme="majorHAnsi" w:cstheme="majorHAnsi"/>
+          <w:color w:val="000000"/>
+          <w:lang w:eastAsia="en-NZ"/>
+        </w:rPr>
+        <w:t>Parser(Drawer()))</w:t>
+      </w:r>
+      <w:r>
+        <w:rPr>
+          <w:rFonts w:asciiTheme="majorHAnsi" w:eastAsia="Times New Roman" w:hAnsiTheme="majorHAnsi" w:cstheme="majorHAnsi"/>
+          <w:color w:val="000000"/>
+          <w:lang w:eastAsia="en-NZ"/>
+        </w:rPr>
+        <w:br/>
+      </w:r>
+      <w:proofErr w:type="spellStart"/>
+      <w:r>
+        <w:rPr>
+          <w:rFonts w:asciiTheme="majorHAnsi" w:eastAsia="Times New Roman" w:hAnsiTheme="majorHAnsi" w:cstheme="majorHAnsi"/>
+          <w:color w:val="000000"/>
+          <w:lang w:eastAsia="en-NZ"/>
+        </w:rPr>
+        <w:t>main.go</w:t>
+      </w:r>
+      <w:proofErr w:type="spellEnd"/>
+      <w:r>
+        <w:rPr>
+          <w:rFonts w:asciiTheme="majorHAnsi" w:eastAsia="Times New Roman" w:hAnsiTheme="majorHAnsi" w:cstheme="majorHAnsi"/>
+          <w:color w:val="000000"/>
+          <w:lang w:eastAsia="en-NZ"/>
+        </w:rPr>
+        <w:t>()</w:t>
+      </w:r>
+    </w:p>
+    <w:p/>
+    <w:p>
+      <w:pPr>
+        <w:pStyle w:val="ListParagraph"/>
+        <w:numPr>
+          <w:ilvl w:val="0"/>
+          <w:numId w:val="3"/>
+        </w:numPr>
+      </w:pPr>
+      <w:r>
+        <w:t>To fix the drawer problem this time we will reference the two drawers directly in the front end.</w:t>
+      </w:r>
+    </w:p>
+    <w:p>
+      <w:pPr>
+        <w:pStyle w:val="ListParagraph"/>
+        <w:numPr>
+          <w:ilvl w:val="0"/>
+          <w:numId w:val="3"/>
+        </w:numPr>
+      </w:pPr>
+      <w:r>
+        <w:t xml:space="preserve">This is very different since nothing </w:t>
+      </w:r>
+      <w:r>
+        <w:t>will be</w:t>
+      </w:r>
+      <w:r>
+        <w:t xml:space="preserve"> buil</w:t>
+      </w:r>
+      <w:r>
+        <w:t>t</w:t>
+      </w:r>
+      <w:r>
+        <w:t xml:space="preserve"> </w:t>
+      </w:r>
+      <w:r>
+        <w:t>instead any extra drawers will be added and unitized inside the method.</w:t>
+      </w:r>
+    </w:p>
+    <w:p>
+      <w:pPr>
+        <w:pStyle w:val="ListParagraph"/>
+        <w:numPr>
+          <w:ilvl w:val="0"/>
+          <w:numId w:val="3"/>
+        </w:numPr>
+      </w:pPr>
+      <w:r>
+        <w:t xml:space="preserve">The Context class that will set the strategy will </w:t>
+      </w:r>
+      <w:r>
+        <w:t>be used to re-initialize the source reader that the front end uses.</w:t>
+      </w:r>
+    </w:p>
+    <w:p>
+      <w:pPr>
+        <w:pStyle w:val="ListParagraph"/>
+        <w:numPr>
+          <w:ilvl w:val="0"/>
+          <w:numId w:val="3"/>
+        </w:numPr>
+      </w:pPr>
+      <w:r>
+        <w:t>This is much simpler approach to the two-subclass issue by just changing the behaviour.</w:t>
+      </w:r>
+    </w:p>
+    <w:p>
+      <w:r>
+        <w:t xml:space="preserve">Use the Strategy pattern when </w:t>
+      </w:r>
+    </w:p>
+    <w:p>
+      <w:pPr>
+        <w:pStyle w:val="ListParagraph"/>
+        <w:numPr>
+          <w:ilvl w:val="0"/>
+          <w:numId w:val="8"/>
+        </w:numPr>
+      </w:pPr>
+      <w:r>
+        <w:t>M</w:t>
+      </w:r>
+      <w:r>
+        <w:t xml:space="preserve">any related classes differ only in their </w:t>
+      </w:r>
+      <w:r>
+        <w:t>behaviour</w:t>
+      </w:r>
+      <w:r>
+        <w:t>. Strategies</w:t>
+      </w:r>
+      <w:r>
+        <w:t xml:space="preserve"> </w:t>
+      </w:r>
+      <w:r>
+        <w:t xml:space="preserve">provide a way to configure a class with one of many </w:t>
+      </w:r>
+      <w:r>
+        <w:t>behaviours</w:t>
+      </w:r>
+      <w:r>
+        <w:t>.</w:t>
+      </w:r>
+      <w:sdt>
+        <w:sdtPr>
+          <w:id w:val="-1553466229"/>
+          <w:citation/>
+        </w:sdtPr>
+        <w:sdtContent>
+          <w:r>
+            <w:fldChar w:fldCharType="begin"/>
+          </w:r>
+          <w:r>
+            <w:instrText xml:space="preserve"> CITATION Eri94 \l 5129 </w:instrText>
+          </w:r>
+          <w:r>
+            <w:fldChar w:fldCharType="separate"/>
+          </w:r>
+          <w:r>
+            <w:rPr>
+              <w:noProof/>
+            </w:rPr>
+            <w:t xml:space="preserve"> (Erich Gamma, 1994)</w:t>
+          </w:r>
+          <w:r>
+            <w:fldChar w:fldCharType="end"/>
+          </w:r>
+        </w:sdtContent>
+      </w:sdt>
+      <w:r>
+        <w:t xml:space="preserve"> </w:t>
+      </w:r>
+      <w:proofErr w:type="spellStart"/>
+      <w:r>
+        <w:t>pg</w:t>
+      </w:r>
+      <w:proofErr w:type="spellEnd"/>
+      <w:r>
+        <w:t xml:space="preserve"> 350</w:t>
+      </w:r>
+    </w:p>
+    <w:p>
+      <w:pPr>
+        <w:pStyle w:val="Heading2"/>
+      </w:pPr>
+      <w:r>
+        <w:t>Pro</w:t>
+      </w:r>
+    </w:p>
+    <w:p>
+      <w:pPr>
+        <w:pStyle w:val="ListParagraph"/>
+        <w:numPr>
+          <w:ilvl w:val="0"/>
+          <w:numId w:val="6"/>
+        </w:numPr>
+      </w:pPr>
+      <w:r>
+        <w:t>Very little code is being added or changed</w:t>
+      </w:r>
+    </w:p>
+    <w:p>
+      <w:pPr>
+        <w:pStyle w:val="ListParagraph"/>
+        <w:numPr>
+          <w:ilvl w:val="0"/>
+          <w:numId w:val="6"/>
+        </w:numPr>
+      </w:pPr>
+      <w:r>
+        <w:t>Any complex reinit</w:t>
+      </w:r>
+      <w:bookmarkStart w:id="2" w:name="_GoBack"/>
+      <w:bookmarkEnd w:id="2"/>
+      <w:r>
+        <w:t>ialization of the program is handed with the context class.</w:t>
+      </w:r>
+    </w:p>
+    <w:p>
+      <w:pPr>
+        <w:pStyle w:val="Heading2"/>
+      </w:pPr>
+      <w:r>
+        <w:t>Con</w:t>
+      </w:r>
+    </w:p>
+    <w:p>
+      <w:pPr>
+        <w:pStyle w:val="ListParagraph"/>
+        <w:numPr>
+          <w:ilvl w:val="0"/>
+          <w:numId w:val="7"/>
+        </w:numPr>
+      </w:pPr>
+      <w:r>
+        <w:t>If there are lots of subclasses this will bloat the method used to select the strategy</w:t>
+      </w:r>
+    </w:p>
+    <w:p>
+      <w:pPr>
+        <w:pStyle w:val="ListParagraph"/>
+        <w:numPr>
+          <w:ilvl w:val="0"/>
+          <w:numId w:val="7"/>
+        </w:numPr>
+      </w:pPr>
+      <w:r>
+        <w:t>Can change any referenced subclasses once the program is launched.</w:t>
+      </w:r>
+      <w:r>
+        <w:br w:type="page"/>
+      </w:r>
+    </w:p>
+    <w:p>
+      <w:pPr>
+        <w:pStyle w:val="Heading1"/>
+      </w:pPr>
+      <w:r>
+        <w:lastRenderedPageBreak/>
+        <w:t>After Factory Method Class Diagram</w:t>
+      </w:r>
+    </w:p>
+    <w:p>
+      <w:r>
+        <w:object w:dxaOrig="23086" w:dyaOrig="18421" w14:anchorId="606F1FDA">
+          <v:shape id="_x0000_i1031" type="#_x0000_t75" style="width:450pt;height:359.25pt" o:ole="">
+            <v:imagedata r:id="rId11" o:title=""/>
+          </v:shape>
+          <o:OLEObject Type="Embed" ProgID="Visio.Drawing.15" ShapeID="_x0000_i1031" DrawAspect="Content" ObjectID="_1634305965" r:id="rId14"/>
+        </w:object>
+      </w:r>
+    </w:p>
+    <w:p>
       <w:r>
         <w:br w:type="page"/>
       </w:r>
@@ -1536,9 +2406,9 @@
       </w:sdtContent>
     </w:sdt>
     <w:sectPr>
-      <w:headerReference w:type="default" r:id="rId13"/>
-      <w:footerReference w:type="default" r:id="rId14"/>
-      <w:footerReference w:type="first" r:id="rId15"/>
+      <w:headerReference w:type="default" r:id="rId15"/>
+      <w:footerReference w:type="default" r:id="rId16"/>
+      <w:footerReference w:type="first" r:id="rId17"/>
       <w:pgSz w:w="11906" w:h="16838"/>
       <w:pgMar w:top="1440" w:right="1440" w:bottom="1440" w:left="1440" w:header="708" w:footer="708" w:gutter="0"/>
       <w:pgNumType w:start="0"/>
@@ -1746,6 +2616,178 @@
 <file path=word/numbering.xml><?xml version="1.0" encoding="utf-8"?>
 <w:numbering xmlns:wpc="http://schemas.microsoft.com/office/word/2010/wordprocessingCanvas" xmlns:cx="http://schemas.microsoft.com/office/drawing/2014/chartex" xmlns:cx1="http://schemas.microsoft.com/office/drawing/2015/9/8/chartex" xmlns:cx2="http://schemas.microsoft.com/office/drawing/2015/10/21/chartex" xmlns:cx3="http://schemas.microsoft.com/office/drawing/2016/5/9/chartex" xmlns:cx4="http://schemas.microsoft.com/office/drawing/2016/5/10/chartex" xmlns:cx5="http://schemas.microsoft.com/office/drawing/2016/5/11/chartex" xmlns:cx6="http://schemas.microsoft.com/office/drawing/2016/5/12/chartex" xmlns:cx7="http://schemas.microsoft.com/office/drawing/2016/5/13/chartex" xmlns:cx8="http://schemas.microsoft.com/office/drawing/2016/5/14/chartex" xmlns:mc="http://schemas.openxmlformats.org/markup-compatibility/2006" xmlns:aink="http://schemas.microsoft.com/office/drawing/2016/ink" xmlns:am3d="http://schemas.microsoft.com/office/drawing/2017/model3d" xmlns:o="urn:schemas-microsoft-com:office:office" xmlns:r="http://schemas.openxmlformats.org/officeDocument/2006/relationships" xmlns:m="http://schemas.openxmlformats.org/officeDocument/2006/math" xmlns:v="urn:schemas-microsoft-com:vml" xmlns:wp14="http://schemas.microsoft.com/office/word/2010/wordprocessingDrawing" xmlns:wp="http://schemas.openxmlformats.org/drawingml/2006/wordprocessingDrawing" xmlns:w10="urn:schemas-microsoft-com:office:word" xmlns:w="http://schemas.openxmlformats.org/wordprocessingml/2006/main" xmlns:w14="http://schemas.microsoft.com/office/word/2010/wordml" xmlns:w15="http://schemas.microsoft.com/office/word/2012/wordml" xmlns:w16cid="http://schemas.microsoft.com/office/word/2016/wordml/cid" xmlns:w16se="http://schemas.microsoft.com/office/word/2015/wordml/symex" xmlns:wpg="http://schemas.microsoft.com/office/word/2010/wordprocessingGroup" xmlns:wpi="http://schemas.microsoft.com/office/word/2010/wordprocessingInk" xmlns:wne="http://schemas.microsoft.com/office/word/2006/wordml" xmlns:wps="http://schemas.microsoft.com/office/word/2010/wordprocessingShape" mc:Ignorable="w14 w15 w16se w16cid wp14">
   <w:abstractNum w:abstractNumId="0" w15:restartNumberingAfterBreak="0">
+    <w:nsid w:val="0755041B"/>
+    <w:multiLevelType w:val="hybridMultilevel"/>
+    <w:tmpl w:val="3E84AD3A"/>
+    <w:lvl w:ilvl="0" w:tplc="1409000F">
+      <w:start w:val="1"/>
+      <w:numFmt w:val="decimal"/>
+      <w:lvlText w:val="%1."/>
+      <w:lvlJc w:val="left"/>
+      <w:pPr>
+        <w:ind w:left="720" w:hanging="360"/>
+      </w:pPr>
+    </w:lvl>
+    <w:lvl w:ilvl="1" w:tplc="14090019" w:tentative="1">
+      <w:start w:val="1"/>
+      <w:numFmt w:val="lowerLetter"/>
+      <w:lvlText w:val="%2."/>
+      <w:lvlJc w:val="left"/>
+      <w:pPr>
+        <w:ind w:left="1440" w:hanging="360"/>
+      </w:pPr>
+    </w:lvl>
+    <w:lvl w:ilvl="2" w:tplc="1409001B" w:tentative="1">
+      <w:start w:val="1"/>
+      <w:numFmt w:val="lowerRoman"/>
+      <w:lvlText w:val="%3."/>
+      <w:lvlJc w:val="right"/>
+      <w:pPr>
+        <w:ind w:left="2160" w:hanging="180"/>
+      </w:pPr>
+    </w:lvl>
+    <w:lvl w:ilvl="3" w:tplc="1409000F" w:tentative="1">
+      <w:start w:val="1"/>
+      <w:numFmt w:val="decimal"/>
+      <w:lvlText w:val="%4."/>
+      <w:lvlJc w:val="left"/>
+      <w:pPr>
+        <w:ind w:left="2880" w:hanging="360"/>
+      </w:pPr>
+    </w:lvl>
+    <w:lvl w:ilvl="4" w:tplc="14090019" w:tentative="1">
+      <w:start w:val="1"/>
+      <w:numFmt w:val="lowerLetter"/>
+      <w:lvlText w:val="%5."/>
+      <w:lvlJc w:val="left"/>
+      <w:pPr>
+        <w:ind w:left="3600" w:hanging="360"/>
+      </w:pPr>
+    </w:lvl>
+    <w:lvl w:ilvl="5" w:tplc="1409001B" w:tentative="1">
+      <w:start w:val="1"/>
+      <w:numFmt w:val="lowerRoman"/>
+      <w:lvlText w:val="%6."/>
+      <w:lvlJc w:val="right"/>
+      <w:pPr>
+        <w:ind w:left="4320" w:hanging="180"/>
+      </w:pPr>
+    </w:lvl>
+    <w:lvl w:ilvl="6" w:tplc="1409000F" w:tentative="1">
+      <w:start w:val="1"/>
+      <w:numFmt w:val="decimal"/>
+      <w:lvlText w:val="%7."/>
+      <w:lvlJc w:val="left"/>
+      <w:pPr>
+        <w:ind w:left="5040" w:hanging="360"/>
+      </w:pPr>
+    </w:lvl>
+    <w:lvl w:ilvl="7" w:tplc="14090019" w:tentative="1">
+      <w:start w:val="1"/>
+      <w:numFmt w:val="lowerLetter"/>
+      <w:lvlText w:val="%8."/>
+      <w:lvlJc w:val="left"/>
+      <w:pPr>
+        <w:ind w:left="5760" w:hanging="360"/>
+      </w:pPr>
+    </w:lvl>
+    <w:lvl w:ilvl="8" w:tplc="1409001B" w:tentative="1">
+      <w:start w:val="1"/>
+      <w:numFmt w:val="lowerRoman"/>
+      <w:lvlText w:val="%9."/>
+      <w:lvlJc w:val="right"/>
+      <w:pPr>
+        <w:ind w:left="6480" w:hanging="180"/>
+      </w:pPr>
+    </w:lvl>
+  </w:abstractNum>
+  <w:abstractNum w:abstractNumId="1" w15:restartNumberingAfterBreak="0">
+    <w:nsid w:val="1E2824DA"/>
+    <w:multiLevelType w:val="hybridMultilevel"/>
+    <w:tmpl w:val="E7AE89D8"/>
+    <w:lvl w:ilvl="0" w:tplc="1409000F">
+      <w:start w:val="1"/>
+      <w:numFmt w:val="decimal"/>
+      <w:lvlText w:val="%1."/>
+      <w:lvlJc w:val="left"/>
+      <w:pPr>
+        <w:ind w:left="720" w:hanging="360"/>
+      </w:pPr>
+    </w:lvl>
+    <w:lvl w:ilvl="1" w:tplc="14090019" w:tentative="1">
+      <w:start w:val="1"/>
+      <w:numFmt w:val="lowerLetter"/>
+      <w:lvlText w:val="%2."/>
+      <w:lvlJc w:val="left"/>
+      <w:pPr>
+        <w:ind w:left="1440" w:hanging="360"/>
+      </w:pPr>
+    </w:lvl>
+    <w:lvl w:ilvl="2" w:tplc="1409001B" w:tentative="1">
+      <w:start w:val="1"/>
+      <w:numFmt w:val="lowerRoman"/>
+      <w:lvlText w:val="%3."/>
+      <w:lvlJc w:val="right"/>
+      <w:pPr>
+        <w:ind w:left="2160" w:hanging="180"/>
+      </w:pPr>
+    </w:lvl>
+    <w:lvl w:ilvl="3" w:tplc="1409000F" w:tentative="1">
+      <w:start w:val="1"/>
+      <w:numFmt w:val="decimal"/>
+      <w:lvlText w:val="%4."/>
+      <w:lvlJc w:val="left"/>
+      <w:pPr>
+        <w:ind w:left="2880" w:hanging="360"/>
+      </w:pPr>
+    </w:lvl>
+    <w:lvl w:ilvl="4" w:tplc="14090019" w:tentative="1">
+      <w:start w:val="1"/>
+      <w:numFmt w:val="lowerLetter"/>
+      <w:lvlText w:val="%5."/>
+      <w:lvlJc w:val="left"/>
+      <w:pPr>
+        <w:ind w:left="3600" w:hanging="360"/>
+      </w:pPr>
+    </w:lvl>
+    <w:lvl w:ilvl="5" w:tplc="1409001B" w:tentative="1">
+      <w:start w:val="1"/>
+      <w:numFmt w:val="lowerRoman"/>
+      <w:lvlText w:val="%6."/>
+      <w:lvlJc w:val="right"/>
+      <w:pPr>
+        <w:ind w:left="4320" w:hanging="180"/>
+      </w:pPr>
+    </w:lvl>
+    <w:lvl w:ilvl="6" w:tplc="1409000F" w:tentative="1">
+      <w:start w:val="1"/>
+      <w:numFmt w:val="decimal"/>
+      <w:lvlText w:val="%7."/>
+      <w:lvlJc w:val="left"/>
+      <w:pPr>
+        <w:ind w:left="5040" w:hanging="360"/>
+      </w:pPr>
+    </w:lvl>
+    <w:lvl w:ilvl="7" w:tplc="14090019" w:tentative="1">
+      <w:start w:val="1"/>
+      <w:numFmt w:val="lowerLetter"/>
+      <w:lvlText w:val="%8."/>
+      <w:lvlJc w:val="left"/>
+      <w:pPr>
+        <w:ind w:left="5760" w:hanging="360"/>
+      </w:pPr>
+    </w:lvl>
+    <w:lvl w:ilvl="8" w:tplc="1409001B" w:tentative="1">
+      <w:start w:val="1"/>
+      <w:numFmt w:val="lowerRoman"/>
+      <w:lvlText w:val="%9."/>
+      <w:lvlJc w:val="right"/>
+      <w:pPr>
+        <w:ind w:left="6480" w:hanging="180"/>
+      </w:pPr>
+    </w:lvl>
+  </w:abstractNum>
+  <w:abstractNum w:abstractNumId="2" w15:restartNumberingAfterBreak="0">
     <w:nsid w:val="1E4C7DCD"/>
     <w:multiLevelType w:val="hybridMultilevel"/>
     <w:tmpl w:val="07361E72"/>
@@ -1858,8 +2900,486 @@
       </w:rPr>
     </w:lvl>
   </w:abstractNum>
+  <w:abstractNum w:abstractNumId="3" w15:restartNumberingAfterBreak="0">
+    <w:nsid w:val="28BA3410"/>
+    <w:multiLevelType w:val="hybridMultilevel"/>
+    <w:tmpl w:val="33966274"/>
+    <w:lvl w:ilvl="0" w:tplc="1409000F">
+      <w:start w:val="1"/>
+      <w:numFmt w:val="decimal"/>
+      <w:lvlText w:val="%1."/>
+      <w:lvlJc w:val="left"/>
+      <w:pPr>
+        <w:ind w:left="720" w:hanging="360"/>
+      </w:pPr>
+    </w:lvl>
+    <w:lvl w:ilvl="1" w:tplc="14090019" w:tentative="1">
+      <w:start w:val="1"/>
+      <w:numFmt w:val="lowerLetter"/>
+      <w:lvlText w:val="%2."/>
+      <w:lvlJc w:val="left"/>
+      <w:pPr>
+        <w:ind w:left="1440" w:hanging="360"/>
+      </w:pPr>
+    </w:lvl>
+    <w:lvl w:ilvl="2" w:tplc="1409001B" w:tentative="1">
+      <w:start w:val="1"/>
+      <w:numFmt w:val="lowerRoman"/>
+      <w:lvlText w:val="%3."/>
+      <w:lvlJc w:val="right"/>
+      <w:pPr>
+        <w:ind w:left="2160" w:hanging="180"/>
+      </w:pPr>
+    </w:lvl>
+    <w:lvl w:ilvl="3" w:tplc="1409000F" w:tentative="1">
+      <w:start w:val="1"/>
+      <w:numFmt w:val="decimal"/>
+      <w:lvlText w:val="%4."/>
+      <w:lvlJc w:val="left"/>
+      <w:pPr>
+        <w:ind w:left="2880" w:hanging="360"/>
+      </w:pPr>
+    </w:lvl>
+    <w:lvl w:ilvl="4" w:tplc="14090019" w:tentative="1">
+      <w:start w:val="1"/>
+      <w:numFmt w:val="lowerLetter"/>
+      <w:lvlText w:val="%5."/>
+      <w:lvlJc w:val="left"/>
+      <w:pPr>
+        <w:ind w:left="3600" w:hanging="360"/>
+      </w:pPr>
+    </w:lvl>
+    <w:lvl w:ilvl="5" w:tplc="1409001B" w:tentative="1">
+      <w:start w:val="1"/>
+      <w:numFmt w:val="lowerRoman"/>
+      <w:lvlText w:val="%6."/>
+      <w:lvlJc w:val="right"/>
+      <w:pPr>
+        <w:ind w:left="4320" w:hanging="180"/>
+      </w:pPr>
+    </w:lvl>
+    <w:lvl w:ilvl="6" w:tplc="1409000F" w:tentative="1">
+      <w:start w:val="1"/>
+      <w:numFmt w:val="decimal"/>
+      <w:lvlText w:val="%7."/>
+      <w:lvlJc w:val="left"/>
+      <w:pPr>
+        <w:ind w:left="5040" w:hanging="360"/>
+      </w:pPr>
+    </w:lvl>
+    <w:lvl w:ilvl="7" w:tplc="14090019" w:tentative="1">
+      <w:start w:val="1"/>
+      <w:numFmt w:val="lowerLetter"/>
+      <w:lvlText w:val="%8."/>
+      <w:lvlJc w:val="left"/>
+      <w:pPr>
+        <w:ind w:left="5760" w:hanging="360"/>
+      </w:pPr>
+    </w:lvl>
+    <w:lvl w:ilvl="8" w:tplc="1409001B" w:tentative="1">
+      <w:start w:val="1"/>
+      <w:numFmt w:val="lowerRoman"/>
+      <w:lvlText w:val="%9."/>
+      <w:lvlJc w:val="right"/>
+      <w:pPr>
+        <w:ind w:left="6480" w:hanging="180"/>
+      </w:pPr>
+    </w:lvl>
+  </w:abstractNum>
+  <w:abstractNum w:abstractNumId="4" w15:restartNumberingAfterBreak="0">
+    <w:nsid w:val="33864A8B"/>
+    <w:multiLevelType w:val="hybridMultilevel"/>
+    <w:tmpl w:val="FA5E870E"/>
+    <w:lvl w:ilvl="0" w:tplc="14090001">
+      <w:start w:val="1"/>
+      <w:numFmt w:val="bullet"/>
+      <w:lvlText w:val=""/>
+      <w:lvlJc w:val="left"/>
+      <w:pPr>
+        <w:ind w:left="720" w:hanging="360"/>
+      </w:pPr>
+      <w:rPr>
+        <w:rFonts w:ascii="Symbol" w:hAnsi="Symbol" w:hint="default"/>
+      </w:rPr>
+    </w:lvl>
+    <w:lvl w:ilvl="1" w:tplc="14090003" w:tentative="1">
+      <w:start w:val="1"/>
+      <w:numFmt w:val="bullet"/>
+      <w:lvlText w:val="o"/>
+      <w:lvlJc w:val="left"/>
+      <w:pPr>
+        <w:ind w:left="1440" w:hanging="360"/>
+      </w:pPr>
+      <w:rPr>
+        <w:rFonts w:ascii="Courier New" w:hAnsi="Courier New" w:cs="Courier New" w:hint="default"/>
+      </w:rPr>
+    </w:lvl>
+    <w:lvl w:ilvl="2" w:tplc="14090005" w:tentative="1">
+      <w:start w:val="1"/>
+      <w:numFmt w:val="bullet"/>
+      <w:lvlText w:val=""/>
+      <w:lvlJc w:val="left"/>
+      <w:pPr>
+        <w:ind w:left="2160" w:hanging="360"/>
+      </w:pPr>
+      <w:rPr>
+        <w:rFonts w:ascii="Wingdings" w:hAnsi="Wingdings" w:hint="default"/>
+      </w:rPr>
+    </w:lvl>
+    <w:lvl w:ilvl="3" w:tplc="14090001" w:tentative="1">
+      <w:start w:val="1"/>
+      <w:numFmt w:val="bullet"/>
+      <w:lvlText w:val=""/>
+      <w:lvlJc w:val="left"/>
+      <w:pPr>
+        <w:ind w:left="2880" w:hanging="360"/>
+      </w:pPr>
+      <w:rPr>
+        <w:rFonts w:ascii="Symbol" w:hAnsi="Symbol" w:hint="default"/>
+      </w:rPr>
+    </w:lvl>
+    <w:lvl w:ilvl="4" w:tplc="14090003" w:tentative="1">
+      <w:start w:val="1"/>
+      <w:numFmt w:val="bullet"/>
+      <w:lvlText w:val="o"/>
+      <w:lvlJc w:val="left"/>
+      <w:pPr>
+        <w:ind w:left="3600" w:hanging="360"/>
+      </w:pPr>
+      <w:rPr>
+        <w:rFonts w:ascii="Courier New" w:hAnsi="Courier New" w:cs="Courier New" w:hint="default"/>
+      </w:rPr>
+    </w:lvl>
+    <w:lvl w:ilvl="5" w:tplc="14090005" w:tentative="1">
+      <w:start w:val="1"/>
+      <w:numFmt w:val="bullet"/>
+      <w:lvlText w:val=""/>
+      <w:lvlJc w:val="left"/>
+      <w:pPr>
+        <w:ind w:left="4320" w:hanging="360"/>
+      </w:pPr>
+      <w:rPr>
+        <w:rFonts w:ascii="Wingdings" w:hAnsi="Wingdings" w:hint="default"/>
+      </w:rPr>
+    </w:lvl>
+    <w:lvl w:ilvl="6" w:tplc="14090001" w:tentative="1">
+      <w:start w:val="1"/>
+      <w:numFmt w:val="bullet"/>
+      <w:lvlText w:val=""/>
+      <w:lvlJc w:val="left"/>
+      <w:pPr>
+        <w:ind w:left="5040" w:hanging="360"/>
+      </w:pPr>
+      <w:rPr>
+        <w:rFonts w:ascii="Symbol" w:hAnsi="Symbol" w:hint="default"/>
+      </w:rPr>
+    </w:lvl>
+    <w:lvl w:ilvl="7" w:tplc="14090003" w:tentative="1">
+      <w:start w:val="1"/>
+      <w:numFmt w:val="bullet"/>
+      <w:lvlText w:val="o"/>
+      <w:lvlJc w:val="left"/>
+      <w:pPr>
+        <w:ind w:left="5760" w:hanging="360"/>
+      </w:pPr>
+      <w:rPr>
+        <w:rFonts w:ascii="Courier New" w:hAnsi="Courier New" w:cs="Courier New" w:hint="default"/>
+      </w:rPr>
+    </w:lvl>
+    <w:lvl w:ilvl="8" w:tplc="14090005" w:tentative="1">
+      <w:start w:val="1"/>
+      <w:numFmt w:val="bullet"/>
+      <w:lvlText w:val=""/>
+      <w:lvlJc w:val="left"/>
+      <w:pPr>
+        <w:ind w:left="6480" w:hanging="360"/>
+      </w:pPr>
+      <w:rPr>
+        <w:rFonts w:ascii="Wingdings" w:hAnsi="Wingdings" w:hint="default"/>
+      </w:rPr>
+    </w:lvl>
+  </w:abstractNum>
+  <w:abstractNum w:abstractNumId="5" w15:restartNumberingAfterBreak="0">
+    <w:nsid w:val="548E1015"/>
+    <w:multiLevelType w:val="hybridMultilevel"/>
+    <w:tmpl w:val="33966274"/>
+    <w:lvl w:ilvl="0" w:tplc="1409000F">
+      <w:start w:val="1"/>
+      <w:numFmt w:val="decimal"/>
+      <w:lvlText w:val="%1."/>
+      <w:lvlJc w:val="left"/>
+      <w:pPr>
+        <w:ind w:left="720" w:hanging="360"/>
+      </w:pPr>
+    </w:lvl>
+    <w:lvl w:ilvl="1" w:tplc="14090019" w:tentative="1">
+      <w:start w:val="1"/>
+      <w:numFmt w:val="lowerLetter"/>
+      <w:lvlText w:val="%2."/>
+      <w:lvlJc w:val="left"/>
+      <w:pPr>
+        <w:ind w:left="1440" w:hanging="360"/>
+      </w:pPr>
+    </w:lvl>
+    <w:lvl w:ilvl="2" w:tplc="1409001B" w:tentative="1">
+      <w:start w:val="1"/>
+      <w:numFmt w:val="lowerRoman"/>
+      <w:lvlText w:val="%3."/>
+      <w:lvlJc w:val="right"/>
+      <w:pPr>
+        <w:ind w:left="2160" w:hanging="180"/>
+      </w:pPr>
+    </w:lvl>
+    <w:lvl w:ilvl="3" w:tplc="1409000F" w:tentative="1">
+      <w:start w:val="1"/>
+      <w:numFmt w:val="decimal"/>
+      <w:lvlText w:val="%4."/>
+      <w:lvlJc w:val="left"/>
+      <w:pPr>
+        <w:ind w:left="2880" w:hanging="360"/>
+      </w:pPr>
+    </w:lvl>
+    <w:lvl w:ilvl="4" w:tplc="14090019" w:tentative="1">
+      <w:start w:val="1"/>
+      <w:numFmt w:val="lowerLetter"/>
+      <w:lvlText w:val="%5."/>
+      <w:lvlJc w:val="left"/>
+      <w:pPr>
+        <w:ind w:left="3600" w:hanging="360"/>
+      </w:pPr>
+    </w:lvl>
+    <w:lvl w:ilvl="5" w:tplc="1409001B" w:tentative="1">
+      <w:start w:val="1"/>
+      <w:numFmt w:val="lowerRoman"/>
+      <w:lvlText w:val="%6."/>
+      <w:lvlJc w:val="right"/>
+      <w:pPr>
+        <w:ind w:left="4320" w:hanging="180"/>
+      </w:pPr>
+    </w:lvl>
+    <w:lvl w:ilvl="6" w:tplc="1409000F" w:tentative="1">
+      <w:start w:val="1"/>
+      <w:numFmt w:val="decimal"/>
+      <w:lvlText w:val="%7."/>
+      <w:lvlJc w:val="left"/>
+      <w:pPr>
+        <w:ind w:left="5040" w:hanging="360"/>
+      </w:pPr>
+    </w:lvl>
+    <w:lvl w:ilvl="7" w:tplc="14090019" w:tentative="1">
+      <w:start w:val="1"/>
+      <w:numFmt w:val="lowerLetter"/>
+      <w:lvlText w:val="%8."/>
+      <w:lvlJc w:val="left"/>
+      <w:pPr>
+        <w:ind w:left="5760" w:hanging="360"/>
+      </w:pPr>
+    </w:lvl>
+    <w:lvl w:ilvl="8" w:tplc="1409001B" w:tentative="1">
+      <w:start w:val="1"/>
+      <w:numFmt w:val="lowerRoman"/>
+      <w:lvlText w:val="%9."/>
+      <w:lvlJc w:val="right"/>
+      <w:pPr>
+        <w:ind w:left="6480" w:hanging="180"/>
+      </w:pPr>
+    </w:lvl>
+  </w:abstractNum>
+  <w:abstractNum w:abstractNumId="6" w15:restartNumberingAfterBreak="0">
+    <w:nsid w:val="651637FC"/>
+    <w:multiLevelType w:val="hybridMultilevel"/>
+    <w:tmpl w:val="D4E28C86"/>
+    <w:lvl w:ilvl="0" w:tplc="1409000F">
+      <w:start w:val="1"/>
+      <w:numFmt w:val="decimal"/>
+      <w:lvlText w:val="%1."/>
+      <w:lvlJc w:val="left"/>
+      <w:pPr>
+        <w:ind w:left="720" w:hanging="360"/>
+      </w:pPr>
+    </w:lvl>
+    <w:lvl w:ilvl="1" w:tplc="14090019" w:tentative="1">
+      <w:start w:val="1"/>
+      <w:numFmt w:val="lowerLetter"/>
+      <w:lvlText w:val="%2."/>
+      <w:lvlJc w:val="left"/>
+      <w:pPr>
+        <w:ind w:left="1440" w:hanging="360"/>
+      </w:pPr>
+    </w:lvl>
+    <w:lvl w:ilvl="2" w:tplc="1409001B" w:tentative="1">
+      <w:start w:val="1"/>
+      <w:numFmt w:val="lowerRoman"/>
+      <w:lvlText w:val="%3."/>
+      <w:lvlJc w:val="right"/>
+      <w:pPr>
+        <w:ind w:left="2160" w:hanging="180"/>
+      </w:pPr>
+    </w:lvl>
+    <w:lvl w:ilvl="3" w:tplc="1409000F" w:tentative="1">
+      <w:start w:val="1"/>
+      <w:numFmt w:val="decimal"/>
+      <w:lvlText w:val="%4."/>
+      <w:lvlJc w:val="left"/>
+      <w:pPr>
+        <w:ind w:left="2880" w:hanging="360"/>
+      </w:pPr>
+    </w:lvl>
+    <w:lvl w:ilvl="4" w:tplc="14090019" w:tentative="1">
+      <w:start w:val="1"/>
+      <w:numFmt w:val="lowerLetter"/>
+      <w:lvlText w:val="%5."/>
+      <w:lvlJc w:val="left"/>
+      <w:pPr>
+        <w:ind w:left="3600" w:hanging="360"/>
+      </w:pPr>
+    </w:lvl>
+    <w:lvl w:ilvl="5" w:tplc="1409001B" w:tentative="1">
+      <w:start w:val="1"/>
+      <w:numFmt w:val="lowerRoman"/>
+      <w:lvlText w:val="%6."/>
+      <w:lvlJc w:val="right"/>
+      <w:pPr>
+        <w:ind w:left="4320" w:hanging="180"/>
+      </w:pPr>
+    </w:lvl>
+    <w:lvl w:ilvl="6" w:tplc="1409000F" w:tentative="1">
+      <w:start w:val="1"/>
+      <w:numFmt w:val="decimal"/>
+      <w:lvlText w:val="%7."/>
+      <w:lvlJc w:val="left"/>
+      <w:pPr>
+        <w:ind w:left="5040" w:hanging="360"/>
+      </w:pPr>
+    </w:lvl>
+    <w:lvl w:ilvl="7" w:tplc="14090019" w:tentative="1">
+      <w:start w:val="1"/>
+      <w:numFmt w:val="lowerLetter"/>
+      <w:lvlText w:val="%8."/>
+      <w:lvlJc w:val="left"/>
+      <w:pPr>
+        <w:ind w:left="5760" w:hanging="360"/>
+      </w:pPr>
+    </w:lvl>
+    <w:lvl w:ilvl="8" w:tplc="1409001B" w:tentative="1">
+      <w:start w:val="1"/>
+      <w:numFmt w:val="lowerRoman"/>
+      <w:lvlText w:val="%9."/>
+      <w:lvlJc w:val="right"/>
+      <w:pPr>
+        <w:ind w:left="6480" w:hanging="180"/>
+      </w:pPr>
+    </w:lvl>
+  </w:abstractNum>
+  <w:abstractNum w:abstractNumId="7" w15:restartNumberingAfterBreak="0">
+    <w:nsid w:val="7E3635DD"/>
+    <w:multiLevelType w:val="hybridMultilevel"/>
+    <w:tmpl w:val="1AD6E4F4"/>
+    <w:lvl w:ilvl="0" w:tplc="1409000F">
+      <w:start w:val="1"/>
+      <w:numFmt w:val="decimal"/>
+      <w:lvlText w:val="%1."/>
+      <w:lvlJc w:val="left"/>
+      <w:pPr>
+        <w:ind w:left="720" w:hanging="360"/>
+      </w:pPr>
+    </w:lvl>
+    <w:lvl w:ilvl="1" w:tplc="14090019" w:tentative="1">
+      <w:start w:val="1"/>
+      <w:numFmt w:val="lowerLetter"/>
+      <w:lvlText w:val="%2."/>
+      <w:lvlJc w:val="left"/>
+      <w:pPr>
+        <w:ind w:left="1440" w:hanging="360"/>
+      </w:pPr>
+    </w:lvl>
+    <w:lvl w:ilvl="2" w:tplc="1409001B" w:tentative="1">
+      <w:start w:val="1"/>
+      <w:numFmt w:val="lowerRoman"/>
+      <w:lvlText w:val="%3."/>
+      <w:lvlJc w:val="right"/>
+      <w:pPr>
+        <w:ind w:left="2160" w:hanging="180"/>
+      </w:pPr>
+    </w:lvl>
+    <w:lvl w:ilvl="3" w:tplc="1409000F" w:tentative="1">
+      <w:start w:val="1"/>
+      <w:numFmt w:val="decimal"/>
+      <w:lvlText w:val="%4."/>
+      <w:lvlJc w:val="left"/>
+      <w:pPr>
+        <w:ind w:left="2880" w:hanging="360"/>
+      </w:pPr>
+    </w:lvl>
+    <w:lvl w:ilvl="4" w:tplc="14090019" w:tentative="1">
+      <w:start w:val="1"/>
+      <w:numFmt w:val="lowerLetter"/>
+      <w:lvlText w:val="%5."/>
+      <w:lvlJc w:val="left"/>
+      <w:pPr>
+        <w:ind w:left="3600" w:hanging="360"/>
+      </w:pPr>
+    </w:lvl>
+    <w:lvl w:ilvl="5" w:tplc="1409001B" w:tentative="1">
+      <w:start w:val="1"/>
+      <w:numFmt w:val="lowerRoman"/>
+      <w:lvlText w:val="%6."/>
+      <w:lvlJc w:val="right"/>
+      <w:pPr>
+        <w:ind w:left="4320" w:hanging="180"/>
+      </w:pPr>
+    </w:lvl>
+    <w:lvl w:ilvl="6" w:tplc="1409000F" w:tentative="1">
+      <w:start w:val="1"/>
+      <w:numFmt w:val="decimal"/>
+      <w:lvlText w:val="%7."/>
+      <w:lvlJc w:val="left"/>
+      <w:pPr>
+        <w:ind w:left="5040" w:hanging="360"/>
+      </w:pPr>
+    </w:lvl>
+    <w:lvl w:ilvl="7" w:tplc="14090019" w:tentative="1">
+      <w:start w:val="1"/>
+      <w:numFmt w:val="lowerLetter"/>
+      <w:lvlText w:val="%8."/>
+      <w:lvlJc w:val="left"/>
+      <w:pPr>
+        <w:ind w:left="5760" w:hanging="360"/>
+      </w:pPr>
+    </w:lvl>
+    <w:lvl w:ilvl="8" w:tplc="1409001B" w:tentative="1">
+      <w:start w:val="1"/>
+      <w:numFmt w:val="lowerRoman"/>
+      <w:lvlText w:val="%9."/>
+      <w:lvlJc w:val="right"/>
+      <w:pPr>
+        <w:ind w:left="6480" w:hanging="180"/>
+      </w:pPr>
+    </w:lvl>
+  </w:abstractNum>
   <w:num w:numId="1">
+    <w:abstractNumId w:val="2"/>
+  </w:num>
+  <w:num w:numId="2">
+    <w:abstractNumId w:val="3"/>
+  </w:num>
+  <w:num w:numId="3">
+    <w:abstractNumId w:val="5"/>
+  </w:num>
+  <w:num w:numId="4">
+    <w:abstractNumId w:val="6"/>
+  </w:num>
+  <w:num w:numId="5">
     <w:abstractNumId w:val="0"/>
+  </w:num>
+  <w:num w:numId="6">
+    <w:abstractNumId w:val="7"/>
+  </w:num>
+  <w:num w:numId="7">
+    <w:abstractNumId w:val="1"/>
+  </w:num>
+  <w:num w:numId="8">
+    <w:abstractNumId w:val="4"/>
   </w:num>
 </w:numbering>
 </file>
@@ -2283,6 +3803,28 @@
       <w:szCs w:val="32"/>
     </w:rPr>
   </w:style>
+  <w:style w:type="paragraph" w:styleId="Heading2">
+    <w:name w:val="heading 2"/>
+    <w:basedOn w:val="Normal"/>
+    <w:next w:val="Normal"/>
+    <w:link w:val="Heading2Char"/>
+    <w:uiPriority w:val="9"/>
+    <w:unhideWhenUsed/>
+    <w:qFormat/>
+    <w:rsid w:val="00FC58CF"/>
+    <w:pPr>
+      <w:keepNext/>
+      <w:keepLines/>
+      <w:spacing w:before="40" w:after="0"/>
+      <w:outlineLvl w:val="1"/>
+    </w:pPr>
+    <w:rPr>
+      <w:rFonts w:asciiTheme="majorHAnsi" w:eastAsiaTheme="majorEastAsia" w:hAnsiTheme="majorHAnsi" w:cstheme="majorBidi"/>
+      <w:color w:val="2F5496" w:themeColor="accent1" w:themeShade="BF"/>
+      <w:sz w:val="26"/>
+      <w:szCs w:val="26"/>
+    </w:rPr>
+  </w:style>
   <w:style w:type="character" w:default="1" w:styleId="DefaultParagraphFont">
     <w:name w:val="Default Paragraph Font"/>
     <w:uiPriority w:val="1"/>
@@ -2554,6 +4096,19 @@
     <w:unhideWhenUsed/>
     <w:rsid w:val="005E007B"/>
   </w:style>
+  <w:style w:type="character" w:customStyle="1" w:styleId="Heading2Char">
+    <w:name w:val="Heading 2 Char"/>
+    <w:basedOn w:val="DefaultParagraphFont"/>
+    <w:link w:val="Heading2"/>
+    <w:uiPriority w:val="9"/>
+    <w:rsid w:val="00FC58CF"/>
+    <w:rPr>
+      <w:rFonts w:asciiTheme="majorHAnsi" w:eastAsiaTheme="majorEastAsia" w:hAnsiTheme="majorHAnsi" w:cstheme="majorBidi"/>
+      <w:color w:val="2F5496" w:themeColor="accent1" w:themeShade="BF"/>
+      <w:sz w:val="26"/>
+      <w:szCs w:val="26"/>
+    </w:rPr>
+  </w:style>
 </w:styles>
 </file>
 
@@ -2592,19 +4147,19 @@
 
 <file path=word/glossary/fontTable.xml><?xml version="1.0" encoding="utf-8"?>
 <w:fonts xmlns:mc="http://schemas.openxmlformats.org/markup-compatibility/2006" xmlns:r="http://schemas.openxmlformats.org/officeDocument/2006/relationships" xmlns:w="http://schemas.openxmlformats.org/wordprocessingml/2006/main" xmlns:w14="http://schemas.microsoft.com/office/word/2010/wordml" xmlns:w15="http://schemas.microsoft.com/office/word/2012/wordml" xmlns:w16cid="http://schemas.microsoft.com/office/word/2016/wordml/cid" xmlns:w16se="http://schemas.microsoft.com/office/word/2015/wordml/symex" mc:Ignorable="w14 w15 w16se w16cid">
+  <w:font w:name="Times New Roman">
+    <w:panose1 w:val="02020603050405020304"/>
+    <w:charset w:val="00"/>
+    <w:family w:val="roman"/>
+    <w:pitch w:val="variable"/>
+    <w:sig w:usb0="E0002EFF" w:usb1="C000785B" w:usb2="00000009" w:usb3="00000000" w:csb0="000001FF" w:csb1="00000000"/>
+  </w:font>
   <w:font w:name="Symbol">
     <w:panose1 w:val="05050102010706020507"/>
     <w:charset w:val="02"/>
     <w:family w:val="roman"/>
     <w:pitch w:val="variable"/>
     <w:sig w:usb0="00000000" w:usb1="10000000" w:usb2="00000000" w:usb3="00000000" w:csb0="80000000" w:csb1="00000000"/>
-  </w:font>
-  <w:font w:name="Times New Roman">
-    <w:panose1 w:val="02020603050405020304"/>
-    <w:charset w:val="00"/>
-    <w:family w:val="roman"/>
-    <w:pitch w:val="variable"/>
-    <w:sig w:usb0="E0002EFF" w:usb1="C000785B" w:usb2="00000009" w:usb3="00000000" w:csb0="000001FF" w:csb1="00000000"/>
   </w:font>
   <w:font w:name="Courier New">
     <w:panose1 w:val="02070309020205020404"/>
@@ -2657,6 +4212,7 @@
     <w:rsid w:val="00421B6F"/>
     <w:rsid w:val="0042786E"/>
     <w:rsid w:val="007C0D65"/>
+    <w:rsid w:val="00A12A8D"/>
     <w:rsid w:val="00CD2CC4"/>
     <w:rsid w:val="00F871BA"/>
   </w:rsids>
@@ -3471,7 +5027,7 @@
 </file>
 
 <file path=customXml/itemProps2.xml><?xml version="1.0" encoding="utf-8"?>
-<ds:datastoreItem xmlns:ds="http://schemas.openxmlformats.org/officeDocument/2006/customXml" ds:itemID="{82262BA2-ED60-41D9-AB11-B912FA0C55DB}">
+<ds:datastoreItem xmlns:ds="http://schemas.openxmlformats.org/officeDocument/2006/customXml" ds:itemID="{08CB9042-320A-406C-8A96-2F3174FEED87}">
   <ds:schemaRefs>
     <ds:schemaRef ds:uri="http://schemas.openxmlformats.org/officeDocument/2006/bibliography"/>
   </ds:schemaRefs>

</xml_diff>

<commit_message>
last update with factory being properly implemented
added two subclasses to creator for each drawer. they have little not no functionality which is still the parent creator.
</commit_message>
<xml_diff>
--- a/Design Pattern Decision Document.docx
+++ b/Design Pattern Decision Document.docx
@@ -802,7 +802,7 @@
           <v:shape id="_x0000_i1025" type="#_x0000_t75" style="width:450.75pt;height:254.25pt" o:ole="">
             <v:imagedata r:id="rId9" o:title=""/>
           </v:shape>
-          <o:OLEObject Type="Embed" ProgID="Visio.Drawing.15" ShapeID="_x0000_i1025" DrawAspect="Content" ObjectID="_1634305962" r:id="rId10"/>
+          <o:OLEObject Type="Embed" ProgID="Visio.Drawing.15" ShapeID="_x0000_i1025" DrawAspect="Content" ObjectID="_1634473526" r:id="rId10"/>
         </w:object>
       </w:r>
       <w:r>
@@ -1375,15 +1375,7 @@
         </w:numPr>
       </w:pPr>
       <w:r>
-        <w:t xml:space="preserve">I can just reference each child class since it will make the front-end interface </w:t>
-      </w:r>
-      <w:proofErr w:type="spellStart"/>
-      <w:r>
-        <w:t>initlize</w:t>
-      </w:r>
-      <w:proofErr w:type="spellEnd"/>
-      <w:r>
-        <w:t xml:space="preserve"> to many subclasses so it’s better to delegate that to a creator</w:t>
+        <w:t>The parent creator will have most of the functionality like a template method and the child class will just return the product</w:t>
       </w:r>
     </w:p>
     <w:p>
@@ -1448,16 +1440,16 @@
         <w:t>the</w:t>
       </w:r>
       <w:r>
-        <w:t xml:space="preserve"> factory</w:t>
-      </w:r>
-      <w:r>
-        <w:t xml:space="preserve"> or builder</w:t>
-      </w:r>
-      <w:r>
         <w:t xml:space="preserve"> </w:t>
       </w:r>
       <w:r>
-        <w:t>can</w:t>
+        <w:t xml:space="preserve">creator or </w:t>
+      </w:r>
+      <w:r>
+        <w:t>factory</w:t>
+      </w:r>
+      <w:r>
+        <w:t xml:space="preserve"> can</w:t>
       </w:r>
       <w:r>
         <w:t xml:space="preserve"> produce the desired outcome</w:t>
@@ -1488,6 +1480,20 @@
       <w:r>
         <w:t xml:space="preserve"> to make sure the changes can be drawn to.</w:t>
       </w:r>
+      <w:r>
+        <w:t xml:space="preserve"> This is done by returning the </w:t>
+      </w:r>
+      <w:proofErr w:type="spellStart"/>
+      <w:r>
+        <w:t>SourceReader</w:t>
+      </w:r>
+      <w:proofErr w:type="spellEnd"/>
+      <w:r>
+        <w:t xml:space="preserve"> </w:t>
+      </w:r>
+      <w:r>
+        <w:t>with the new product.</w:t>
+      </w:r>
     </w:p>
     <w:p>
       <w:r>
@@ -1558,8 +1564,13 @@
         </w:numPr>
       </w:pPr>
       <w:r>
-        <w:t>If the Model set up very complex this would have to be included in the front end.</w:t>
-      </w:r>
+        <w:t xml:space="preserve">If the </w:t>
+      </w:r>
+      <w:r>
+        <w:t>Source Reader has a complex set up then the creator will have to retain that.</w:t>
+      </w:r>
+      <w:bookmarkStart w:id="2" w:name="_GoBack"/>
+      <w:bookmarkEnd w:id="2"/>
     </w:p>
     <w:p>
       <w:r>
@@ -1577,11 +1588,11 @@
     </w:p>
     <w:p>
       <w:r>
-        <w:object w:dxaOrig="23086" w:dyaOrig="18421" w14:anchorId="0AF3F584">
-          <v:shape id="_x0000_i1028" type="#_x0000_t75" style="width:450pt;height:359.25pt" o:ole="">
+        <w:object w:dxaOrig="23086" w:dyaOrig="19156" w14:anchorId="2D50B0B8">
+          <v:shape id="_x0000_i1030" type="#_x0000_t75" style="width:450pt;height:373.5pt" o:ole="">
             <v:imagedata r:id="rId11" o:title=""/>
           </v:shape>
-          <o:OLEObject Type="Embed" ProgID="Visio.Drawing.15" ShapeID="_x0000_i1028" DrawAspect="Content" ObjectID="_1634305963" r:id="rId12"/>
+          <o:OLEObject Type="Embed" ProgID="Visio.Drawing.15" ShapeID="_x0000_i1030" DrawAspect="Content" ObjectID="_1634473527" r:id="rId12"/>
         </w:object>
       </w:r>
     </w:p>
@@ -1596,10 +1607,7 @@
       </w:pPr>
       <w:r>
         <w:lastRenderedPageBreak/>
-        <w:t xml:space="preserve">Design Pattern Implementation </w:t>
-      </w:r>
-      <w:r>
-        <w:t>2</w:t>
+        <w:t>Design Pattern Implementation 2</w:t>
       </w:r>
     </w:p>
     <w:p>
@@ -1619,10 +1627,10 @@
     <w:p>
       <w:r>
         <w:object w:dxaOrig="26686" w:dyaOrig="15030" w14:anchorId="7B6B5A2B">
-          <v:shape id="_x0000_i1030" type="#_x0000_t75" style="width:450.75pt;height:254.25pt" o:ole="">
+          <v:shape id="_x0000_i1027" type="#_x0000_t75" style="width:450.75pt;height:254.25pt" o:ole="">
             <v:imagedata r:id="rId9" o:title=""/>
           </v:shape>
-          <o:OLEObject Type="Embed" ProgID="Visio.Drawing.15" ShapeID="_x0000_i1030" DrawAspect="Content" ObjectID="_1634305964" r:id="rId13"/>
+          <o:OLEObject Type="Embed" ProgID="Visio.Drawing.15" ShapeID="_x0000_i1027" DrawAspect="Content" ObjectID="_1634473528" r:id="rId13"/>
         </w:object>
       </w:r>
       <w:r>
@@ -1643,28 +1651,13 @@
     </w:p>
     <w:p>
       <w:r>
-        <w:t xml:space="preserve">The issue is </w:t>
-      </w:r>
-      <w:r>
-        <w:t xml:space="preserve">still </w:t>
-      </w:r>
-      <w:r>
-        <w:t>th</w:t>
-      </w:r>
-      <w:r>
-        <w:t>e</w:t>
-      </w:r>
-      <w:r>
-        <w:t xml:space="preserve"> two </w:t>
+        <w:t xml:space="preserve">The issue is still the two </w:t>
       </w:r>
       <w:r>
         <w:t>drawers,</w:t>
       </w:r>
       <w:r>
-        <w:t xml:space="preserve"> </w:t>
-      </w:r>
-      <w:r>
-        <w:t>and this is another strategy to manage them</w:t>
+        <w:t xml:space="preserve"> and this is another strategy to manage them</w:t>
       </w:r>
     </w:p>
     <w:p>
@@ -2161,34 +2154,14 @@
         </w:numPr>
       </w:pPr>
       <w:r>
-        <w:t>M</w:t>
-      </w:r>
-      <w:r>
-        <w:t xml:space="preserve">any related classes differ only in their </w:t>
-      </w:r>
-      <w:r>
-        <w:t>behaviour</w:t>
-      </w:r>
-      <w:r>
-        <w:t>. Strategies</w:t>
-      </w:r>
-      <w:r>
-        <w:t xml:space="preserve"> </w:t>
-      </w:r>
-      <w:r>
-        <w:t xml:space="preserve">provide a way to configure a class with one of many </w:t>
-      </w:r>
-      <w:r>
-        <w:t>behaviours</w:t>
-      </w:r>
-      <w:r>
-        <w:t>.</w:t>
+        <w:t>Many related classes differ only in their behaviour. Strategies provide a way to configure a class with one of many behaviours.</w:t>
       </w:r>
       <w:sdt>
         <w:sdtPr>
           <w:id w:val="-1553466229"/>
           <w:citation/>
         </w:sdtPr>
+        <w:sdtEndPr/>
         <w:sdtContent>
           <w:r>
             <w:fldChar w:fldCharType="begin"/>
@@ -2251,12 +2224,7 @@
         </w:numPr>
       </w:pPr>
       <w:r>
-        <w:t>Any complex reinit</w:t>
-      </w:r>
-      <w:bookmarkStart w:id="2" w:name="_GoBack"/>
-      <w:bookmarkEnd w:id="2"/>
-      <w:r>
-        <w:t>ialization of the program is handed with the context class.</w:t>
+        <w:t>Any complex reinitialization of the program is handed with the context class.</w:t>
       </w:r>
     </w:p>
     <w:p>
@@ -2306,10 +2274,10 @@
     <w:p>
       <w:r>
         <w:object w:dxaOrig="23086" w:dyaOrig="18421" w14:anchorId="606F1FDA">
-          <v:shape id="_x0000_i1031" type="#_x0000_t75" style="width:450pt;height:359.25pt" o:ole="">
-            <v:imagedata r:id="rId11" o:title=""/>
+          <v:shape id="_x0000_i1028" type="#_x0000_t75" style="width:450pt;height:359.25pt" o:ole="">
+            <v:imagedata r:id="rId14" o:title=""/>
           </v:shape>
-          <o:OLEObject Type="Embed" ProgID="Visio.Drawing.15" ShapeID="_x0000_i1031" DrawAspect="Content" ObjectID="_1634305965" r:id="rId14"/>
+          <o:OLEObject Type="Embed" ProgID="Visio.Drawing.15" ShapeID="_x0000_i1028" DrawAspect="Content" ObjectID="_1634473529" r:id="rId15"/>
         </w:object>
       </w:r>
     </w:p>
@@ -2406,9 +2374,9 @@
       </w:sdtContent>
     </w:sdt>
     <w:sectPr>
-      <w:headerReference w:type="default" r:id="rId15"/>
-      <w:footerReference w:type="default" r:id="rId16"/>
-      <w:footerReference w:type="first" r:id="rId17"/>
+      <w:headerReference w:type="default" r:id="rId16"/>
+      <w:footerReference w:type="default" r:id="rId17"/>
+      <w:footerReference w:type="first" r:id="rId18"/>
       <w:pgSz w:w="11906" w:h="16838"/>
       <w:pgMar w:top="1440" w:right="1440" w:bottom="1440" w:left="1440" w:header="708" w:footer="708" w:gutter="0"/>
       <w:pgNumType w:start="0"/>
@@ -4147,19 +4115,19 @@
 
 <file path=word/glossary/fontTable.xml><?xml version="1.0" encoding="utf-8"?>
 <w:fonts xmlns:mc="http://schemas.openxmlformats.org/markup-compatibility/2006" xmlns:r="http://schemas.openxmlformats.org/officeDocument/2006/relationships" xmlns:w="http://schemas.openxmlformats.org/wordprocessingml/2006/main" xmlns:w14="http://schemas.microsoft.com/office/word/2010/wordml" xmlns:w15="http://schemas.microsoft.com/office/word/2012/wordml" xmlns:w16cid="http://schemas.microsoft.com/office/word/2016/wordml/cid" xmlns:w16se="http://schemas.microsoft.com/office/word/2015/wordml/symex" mc:Ignorable="w14 w15 w16se w16cid">
+  <w:font w:name="Symbol">
+    <w:panose1 w:val="05050102010706020507"/>
+    <w:charset w:val="02"/>
+    <w:family w:val="roman"/>
+    <w:pitch w:val="variable"/>
+    <w:sig w:usb0="00000000" w:usb1="10000000" w:usb2="00000000" w:usb3="00000000" w:csb0="80000000" w:csb1="00000000"/>
+  </w:font>
   <w:font w:name="Times New Roman">
     <w:panose1 w:val="02020603050405020304"/>
     <w:charset w:val="00"/>
     <w:family w:val="roman"/>
     <w:pitch w:val="variable"/>
     <w:sig w:usb0="E0002EFF" w:usb1="C000785B" w:usb2="00000009" w:usb3="00000000" w:csb0="000001FF" w:csb1="00000000"/>
-  </w:font>
-  <w:font w:name="Symbol">
-    <w:panose1 w:val="05050102010706020507"/>
-    <w:charset w:val="02"/>
-    <w:family w:val="roman"/>
-    <w:pitch w:val="variable"/>
-    <w:sig w:usb0="00000000" w:usb1="10000000" w:usb2="00000000" w:usb3="00000000" w:csb0="80000000" w:csb1="00000000"/>
   </w:font>
   <w:font w:name="Courier New">
     <w:panose1 w:val="02070309020205020404"/>
@@ -4211,6 +4179,7 @@
     <w:rsid w:val="002E461F"/>
     <w:rsid w:val="00421B6F"/>
     <w:rsid w:val="0042786E"/>
+    <w:rsid w:val="00514373"/>
     <w:rsid w:val="007C0D65"/>
     <w:rsid w:val="00A12A8D"/>
     <w:rsid w:val="00CD2CC4"/>
@@ -5027,7 +4996,7 @@
 </file>
 
 <file path=customXml/itemProps2.xml><?xml version="1.0" encoding="utf-8"?>
-<ds:datastoreItem xmlns:ds="http://schemas.openxmlformats.org/officeDocument/2006/customXml" ds:itemID="{08CB9042-320A-406C-8A96-2F3174FEED87}">
+<ds:datastoreItem xmlns:ds="http://schemas.openxmlformats.org/officeDocument/2006/customXml" ds:itemID="{74CB3980-64C0-4F11-9FAA-C1AA16DDACDF}">
   <ds:schemaRefs>
     <ds:schemaRef ds:uri="http://schemas.openxmlformats.org/officeDocument/2006/bibliography"/>
   </ds:schemaRefs>

</xml_diff>